<commit_message>
Reporting Result of Researching by Letu_V5 Algorithm
</commit_message>
<xml_diff>
--- a/Отчет_4_сем/Журнал ДЛЯ СТУДЕНТОВ 2022-23 магистры 4 семестр осень 2022.docx
+++ b/Отчет_4_сем/Журнал ДЛЯ СТУДЕНТОВ 2022-23 магистры 4 семестр осень 2022.docx
@@ -796,28 +796,25 @@
                 <w:rFonts w:ascii="Times New Roman" w:hAnsi="Times New Roman"/>
                 <w:sz w:val="24"/>
                 <w:szCs w:val="24"/>
+              </w:rPr>
+              <w:t>_______</w:t>
+            </w:r>
+            <w:r>
+              <w:rPr>
+                <w:rFonts w:ascii="Times New Roman" w:hAnsi="Times New Roman"/>
+                <w:sz w:val="24"/>
+                <w:szCs w:val="24"/>
                 <w:u w:val="single"/>
               </w:rPr>
-              <w:t xml:space="preserve">_Производственная (Профессиональная </w:t>
+              <w:t>Преддипломная</w:t>
             </w:r>
-            <w:proofErr w:type="gramStart"/>
             <w:r>
               <w:rPr>
                 <w:rFonts w:ascii="Times New Roman" w:hAnsi="Times New Roman"/>
                 <w:sz w:val="24"/>
                 <w:szCs w:val="24"/>
-                <w:u w:val="single"/>
-              </w:rPr>
-              <w:t>практика)_</w:t>
-            </w:r>
-            <w:proofErr w:type="gramEnd"/>
-            <w:r>
-              <w:rPr>
-                <w:rFonts w:ascii="Times New Roman" w:hAnsi="Times New Roman"/>
-                <w:sz w:val="24"/>
-                <w:szCs w:val="24"/>
-              </w:rPr>
-              <w:t>_______</w:t>
+              </w:rPr>
+              <w:t>_____________________________</w:t>
             </w:r>
           </w:p>
         </w:tc>
@@ -867,19 +864,6 @@
               <w:t>учебная, производственная, преддипломная или другой вид практики</w:t>
             </w:r>
           </w:p>
-          <w:p>
-            <w:pPr>
-              <w:ind w:firstLine="36"/>
-              <w:jc w:val="center"/>
-              <w:rPr>
-                <w:rFonts w:ascii="Times New Roman" w:hAnsi="Times New Roman"/>
-                <w:i/>
-                <w:sz w:val="24"/>
-                <w:szCs w:val="24"/>
-                <w:vertAlign w:val="superscript"/>
-              </w:rPr>
-            </w:pPr>
-          </w:p>
         </w:tc>
       </w:tr>
       <w:tr>
@@ -996,7 +980,10 @@
         <w:jc w:val="center"/>
       </w:pPr>
       <w:r>
-        <w:t>2022</w:t>
+        <w:t>202</w:t>
+      </w:r>
+      <w:r>
+        <w:t>3</w:t>
       </w:r>
     </w:p>
     <w:p>
@@ -1119,29 +1106,7 @@
                 <w:szCs w:val="24"/>
                 <w:u w:val="single"/>
               </w:rPr>
-              <w:t xml:space="preserve">МОСКОВСКИЙ АВИАЦИОННЫЙ ИНСТИТУТ (НАЦИОНАЛЬНЫЙ ИССЛЕДОВАТЕЛЬСКИЙ </w:t>
-            </w:r>
-            <w:proofErr w:type="gramStart"/>
-            <w:r>
-              <w:rPr>
-                <w:rFonts w:ascii="Times New Roman" w:hAnsi="Times New Roman"/>
-                <w:color w:val="000000"/>
-                <w:sz w:val="24"/>
-                <w:szCs w:val="24"/>
-                <w:u w:val="single"/>
-              </w:rPr>
-              <w:t>УНИВЕРСИТЕТ)  кафедра</w:t>
-            </w:r>
-            <w:proofErr w:type="gramEnd"/>
-            <w:r>
-              <w:rPr>
-                <w:rFonts w:ascii="Times New Roman" w:hAnsi="Times New Roman"/>
-                <w:color w:val="000000"/>
-                <w:sz w:val="24"/>
-                <w:szCs w:val="24"/>
-                <w:u w:val="single"/>
-              </w:rPr>
-              <w:t xml:space="preserve"> 804</w:t>
+              <w:t>МОСКОВСКИЙ АВИАЦИОННЫЙ ИНСТИТУТ (НАЦИОНАЛЬНЫЙ ИССЛЕДОВАТЕЛЬСКИЙ УНИВЕРСИТЕТ)  кафедра 804</w:t>
             </w:r>
           </w:p>
         </w:tc>
@@ -1241,27 +1206,7 @@
                 <w:szCs w:val="24"/>
                 <w:u w:val="single"/>
               </w:rPr>
-              <w:t xml:space="preserve">01 </w:t>
-            </w:r>
-            <w:proofErr w:type="gramStart"/>
-            <w:r>
-              <w:rPr>
-                <w:rFonts w:ascii="Times New Roman" w:hAnsi="Times New Roman"/>
-                <w:sz w:val="24"/>
-                <w:szCs w:val="24"/>
-                <w:u w:val="single"/>
-              </w:rPr>
-              <w:t>сентября  2022</w:t>
-            </w:r>
-            <w:proofErr w:type="gramEnd"/>
-            <w:r>
-              <w:rPr>
-                <w:rFonts w:ascii="Times New Roman" w:hAnsi="Times New Roman"/>
-                <w:sz w:val="24"/>
-                <w:szCs w:val="24"/>
-                <w:u w:val="single"/>
-              </w:rPr>
-              <w:t xml:space="preserve"> г.___________________________</w:t>
+              <w:t>01 сентября  2022 г.___________________________</w:t>
             </w:r>
           </w:p>
         </w:tc>
@@ -1320,27 +1265,7 @@
                 <w:szCs w:val="24"/>
                 <w:u w:val="single"/>
               </w:rPr>
-              <w:t xml:space="preserve">04 </w:t>
-            </w:r>
-            <w:proofErr w:type="gramStart"/>
-            <w:r>
-              <w:rPr>
-                <w:rFonts w:ascii="Times New Roman" w:hAnsi="Times New Roman"/>
-                <w:sz w:val="24"/>
-                <w:szCs w:val="24"/>
-                <w:u w:val="single"/>
-              </w:rPr>
-              <w:t>января  2023</w:t>
-            </w:r>
-            <w:proofErr w:type="gramEnd"/>
-            <w:r>
-              <w:rPr>
-                <w:rFonts w:ascii="Times New Roman" w:hAnsi="Times New Roman"/>
-                <w:sz w:val="24"/>
-                <w:szCs w:val="24"/>
-                <w:u w:val="single"/>
-              </w:rPr>
-              <w:t xml:space="preserve"> г.___________________________</w:t>
+              <w:t>04 января  2023 г.___________________________</w:t>
             </w:r>
           </w:p>
         </w:tc>
@@ -1470,25 +1395,7 @@
                 <w:sz w:val="24"/>
                 <w:szCs w:val="24"/>
               </w:rPr>
-              <w:t xml:space="preserve">01 </w:t>
-            </w:r>
-            <w:proofErr w:type="gramStart"/>
-            <w:r>
-              <w:rPr>
-                <w:rFonts w:ascii="Times New Roman" w:hAnsi="Times New Roman"/>
-                <w:sz w:val="24"/>
-                <w:szCs w:val="24"/>
-              </w:rPr>
-              <w:t>сентября  2022</w:t>
-            </w:r>
-            <w:proofErr w:type="gramEnd"/>
-            <w:r>
-              <w:rPr>
-                <w:rFonts w:ascii="Times New Roman" w:hAnsi="Times New Roman"/>
-                <w:sz w:val="24"/>
-                <w:szCs w:val="24"/>
-              </w:rPr>
-              <w:t xml:space="preserve"> г.</w:t>
+              <w:t>01 сентября  2022 г.</w:t>
             </w:r>
           </w:p>
         </w:tc>
@@ -1685,9 +1592,8 @@
                 <w:szCs w:val="24"/>
                 <w:u w:val="single"/>
               </w:rPr>
-              <w:t xml:space="preserve">Смоделировать обучающую выборку на основе данных для </w:t>
+              <w:t xml:space="preserve">Смоделировать обучающую выборку на основе данных для UpLift моделирования от </w:t>
             </w:r>
-            <w:proofErr w:type="spellStart"/>
             <w:r>
               <w:rPr>
                 <w:rFonts w:ascii="Times New Roman" w:hAnsi="Times New Roman"/>
@@ -1696,9 +1602,8 @@
                 <w:szCs w:val="24"/>
                 <w:u w:val="single"/>
               </w:rPr>
-              <w:t>UpLift</w:t>
+              <w:t>ретейл компании в сфере косметики и парфюмерии</w:t>
             </w:r>
-            <w:proofErr w:type="spellEnd"/>
             <w:r>
               <w:rPr>
                 <w:rFonts w:ascii="Times New Roman" w:hAnsi="Times New Roman"/>
@@ -1707,7 +1612,7 @@
                 <w:szCs w:val="24"/>
                 <w:u w:val="single"/>
               </w:rPr>
-              <w:t xml:space="preserve"> моделирования от X5 Retail с добавлением характеристик заработка и списания бонусов.</w:t>
+              <w:t>.</w:t>
             </w:r>
           </w:p>
         </w:tc>
@@ -2851,25 +2756,7 @@
                 <w:sz w:val="24"/>
                 <w:szCs w:val="24"/>
               </w:rPr>
-              <w:t xml:space="preserve">01 </w:t>
-            </w:r>
-            <w:proofErr w:type="gramStart"/>
-            <w:r>
-              <w:rPr>
-                <w:rFonts w:ascii="Times New Roman" w:hAnsi="Times New Roman"/>
-                <w:sz w:val="24"/>
-                <w:szCs w:val="24"/>
-              </w:rPr>
-              <w:t>сентября  2022</w:t>
-            </w:r>
-            <w:proofErr w:type="gramEnd"/>
-            <w:r>
-              <w:rPr>
-                <w:rFonts w:ascii="Times New Roman" w:hAnsi="Times New Roman"/>
-                <w:sz w:val="24"/>
-                <w:szCs w:val="24"/>
-              </w:rPr>
-              <w:t xml:space="preserve"> г.</w:t>
+              <w:t>01 сентября  2022 г.</w:t>
             </w:r>
           </w:p>
         </w:tc>
@@ -3092,25 +2979,7 @@
                 <w:sz w:val="24"/>
                 <w:szCs w:val="24"/>
               </w:rPr>
-              <w:t xml:space="preserve">01 </w:t>
-            </w:r>
-            <w:proofErr w:type="gramStart"/>
-            <w:r>
-              <w:rPr>
-                <w:rFonts w:ascii="Times New Roman" w:hAnsi="Times New Roman"/>
-                <w:sz w:val="24"/>
-                <w:szCs w:val="24"/>
-              </w:rPr>
-              <w:t>сентября  2022</w:t>
-            </w:r>
-            <w:proofErr w:type="gramEnd"/>
-            <w:r>
-              <w:rPr>
-                <w:rFonts w:ascii="Times New Roman" w:hAnsi="Times New Roman"/>
-                <w:sz w:val="24"/>
-                <w:szCs w:val="24"/>
-              </w:rPr>
-              <w:t xml:space="preserve"> г.</w:t>
+              <w:t>01 сентября  2022 г.</w:t>
             </w:r>
           </w:p>
         </w:tc>
@@ -3306,23 +3175,13 @@
                 <w:szCs w:val="24"/>
               </w:rPr>
             </w:pPr>
-            <w:proofErr w:type="spellStart"/>
             <w:r>
               <w:rPr>
                 <w:rFonts w:ascii="Times New Roman" w:hAnsi="Times New Roman"/>
                 <w:sz w:val="24"/>
                 <w:szCs w:val="24"/>
               </w:rPr>
-              <w:t>Фейзуллину</w:t>
-            </w:r>
-            <w:proofErr w:type="spellEnd"/>
-            <w:r>
-              <w:rPr>
-                <w:rFonts w:ascii="Times New Roman" w:hAnsi="Times New Roman"/>
-                <w:sz w:val="24"/>
-                <w:szCs w:val="24"/>
-              </w:rPr>
-              <w:t xml:space="preserve"> К.М. была</w:t>
+              <w:t>Фейзуллину К.М. была</w:t>
             </w:r>
             <w:r>
               <w:rPr>
@@ -3340,7 +3199,6 @@
               </w:rPr>
               <w:t xml:space="preserve">и разработки методов </w:t>
             </w:r>
-            <w:proofErr w:type="spellStart"/>
             <w:r>
               <w:rPr>
                 <w:rFonts w:ascii="Times New Roman" w:hAnsi="Times New Roman"/>
@@ -3350,7 +3208,6 @@
               </w:rPr>
               <w:t>UpLift</w:t>
             </w:r>
-            <w:proofErr w:type="spellEnd"/>
             <w:r>
               <w:rPr>
                 <w:rFonts w:ascii="Times New Roman" w:hAnsi="Times New Roman"/>
@@ -3480,27 +3337,8 @@
                 <w:sz w:val="24"/>
                 <w:szCs w:val="24"/>
               </w:rPr>
-              <w:t xml:space="preserve"> лучший метод в виде регрессионной модели и выявлена лучшая регрессионная модель – градиентный </w:t>
+              <w:t xml:space="preserve"> лучший метод в виде регрессионной модели и выявлена лучшая регрессионная модель – градиентный бустинг </w:t>
             </w:r>
-            <w:proofErr w:type="spellStart"/>
-            <w:r>
-              <w:rPr>
-                <w:rFonts w:ascii="Times New Roman" w:hAnsi="Times New Roman"/>
-                <w:sz w:val="24"/>
-                <w:szCs w:val="24"/>
-              </w:rPr>
-              <w:t>бустинг</w:t>
-            </w:r>
-            <w:proofErr w:type="spellEnd"/>
-            <w:r>
-              <w:rPr>
-                <w:rFonts w:ascii="Times New Roman" w:hAnsi="Times New Roman"/>
-                <w:sz w:val="24"/>
-                <w:szCs w:val="24"/>
-              </w:rPr>
-              <w:t xml:space="preserve"> </w:t>
-            </w:r>
-            <w:proofErr w:type="spellStart"/>
             <w:r>
               <w:rPr>
                 <w:rFonts w:ascii="Times New Roman" w:hAnsi="Times New Roman"/>
@@ -3510,7 +3348,6 @@
               </w:rPr>
               <w:t>CatBoost</w:t>
             </w:r>
-            <w:proofErr w:type="spellEnd"/>
             <w:r>
               <w:rPr>
                 <w:rFonts w:ascii="Times New Roman" w:hAnsi="Times New Roman"/>
@@ -3887,7 +3724,6 @@
         </w:rPr>
         <w:t xml:space="preserve">результатов работы </w:t>
       </w:r>
-      <w:proofErr w:type="spellStart"/>
       <w:r>
         <w:rPr>
           <w:rFonts w:ascii="Times New Roman" w:hAnsi="Times New Roman" w:cs="Times New Roman"/>
@@ -3897,7 +3733,6 @@
         </w:rPr>
         <w:t>UpLift</w:t>
       </w:r>
-      <w:proofErr w:type="spellEnd"/>
       <w:r>
         <w:rPr>
           <w:rFonts w:ascii="Times New Roman" w:hAnsi="Times New Roman" w:cs="Times New Roman"/>
@@ -3963,7 +3798,6 @@
         </w:rPr>
         <w:t xml:space="preserve">Определение метрик для оценки качества </w:t>
       </w:r>
-      <w:proofErr w:type="spellStart"/>
       <w:r>
         <w:rPr>
           <w:rFonts w:ascii="Times New Roman" w:hAnsi="Times New Roman" w:cs="Times New Roman"/>
@@ -3976,7 +3810,6 @@
         </w:rPr>
         <w:t>UpLift</w:t>
       </w:r>
-      <w:proofErr w:type="spellEnd"/>
       <w:r>
         <w:rPr>
           <w:rFonts w:ascii="Times New Roman" w:hAnsi="Times New Roman" w:cs="Times New Roman"/>
@@ -4012,123 +3845,85 @@
           <w:sz w:val="28"/>
           <w:szCs w:val="28"/>
         </w:rPr>
-        <w:t xml:space="preserve">Так как задача </w:t>
-      </w:r>
-      <w:proofErr w:type="spellStart"/>
-      <w:r>
-        <w:rPr>
-          <w:rFonts w:ascii="Times New Roman" w:hAnsi="Times New Roman" w:cs="Times New Roman"/>
-          <w:sz w:val="28"/>
-          <w:szCs w:val="28"/>
+        <w:t xml:space="preserve">Так как задача UpLift представляет собой задачу оценки (скор балл) эффекта от коммуникации на реципиента, то </w:t>
+      </w:r>
+      <w:r>
+        <w:rPr>
+          <w:rFonts w:ascii="Times New Roman" w:hAnsi="Times New Roman" w:cs="Times New Roman"/>
+          <w:sz w:val="28"/>
+          <w:szCs w:val="28"/>
+        </w:rPr>
+        <w:t>нет и</w:t>
+      </w:r>
+      <w:r>
+        <w:rPr>
+          <w:rFonts w:ascii="Times New Roman" w:hAnsi="Times New Roman" w:cs="Times New Roman"/>
+          <w:sz w:val="28"/>
+          <w:szCs w:val="28"/>
+        </w:rPr>
+        <w:t xml:space="preserve"> истинных ответов. Получается, что </w:t>
+      </w:r>
+      <w:r>
+        <w:rPr>
+          <w:rFonts w:ascii="Times New Roman" w:hAnsi="Times New Roman" w:cs="Times New Roman"/>
+          <w:sz w:val="28"/>
+          <w:szCs w:val="28"/>
+        </w:rPr>
+        <w:t xml:space="preserve">не удастся </w:t>
+      </w:r>
+      <w:r>
+        <w:rPr>
+          <w:rFonts w:ascii="Times New Roman" w:hAnsi="Times New Roman" w:cs="Times New Roman"/>
+          <w:sz w:val="28"/>
+          <w:szCs w:val="28"/>
+        </w:rPr>
+        <w:t xml:space="preserve">использовать классические метрики, такие как Accuracy и PR AUC, основанные на матрице ошибок, для классификации или </w:t>
+      </w:r>
+      <w:r>
+        <w:rPr>
+          <w:rFonts w:ascii="Times New Roman" w:hAnsi="Times New Roman" w:cs="Times New Roman"/>
+          <w:sz w:val="28"/>
+          <w:szCs w:val="28"/>
+        </w:rPr>
+        <w:t>среднеквадратичная ошибка для задачи регрессии при трансформации классов.</w:t>
+      </w:r>
+    </w:p>
+    <w:p>
+      <w:pPr>
+        <w:pStyle w:val="3"/>
+        <w:rPr>
+          <w:rFonts w:ascii="Times New Roman" w:hAnsi="Times New Roman" w:cs="Times New Roman"/>
+          <w:color w:val="auto"/>
+          <w:sz w:val="28"/>
+          <w:szCs w:val="28"/>
+        </w:rPr>
+      </w:pPr>
+      <w:r>
+        <w:tab/>
+      </w:r>
+      <w:r>
+        <w:tab/>
+      </w:r>
+      <w:r>
+        <w:rPr>
+          <w:rFonts w:ascii="Times New Roman" w:hAnsi="Times New Roman" w:cs="Times New Roman"/>
+          <w:color w:val="auto"/>
+          <w:sz w:val="28"/>
+          <w:szCs w:val="28"/>
+        </w:rPr>
+        <w:tab/>
+      </w:r>
+      <w:bookmarkStart w:id="11" w:name="_Toc105332988"/>
+      <w:r>
+        <w:rPr>
+          <w:rFonts w:ascii="Times New Roman" w:hAnsi="Times New Roman" w:cs="Times New Roman"/>
+          <w:color w:val="auto"/>
+          <w:sz w:val="28"/>
+          <w:szCs w:val="28"/>
+          <w:lang w:val="en-US"/>
         </w:rPr>
         <w:t>UpLift</w:t>
       </w:r>
-      <w:proofErr w:type="spellEnd"/>
-      <w:r>
-        <w:rPr>
-          <w:rFonts w:ascii="Times New Roman" w:hAnsi="Times New Roman" w:cs="Times New Roman"/>
-          <w:sz w:val="28"/>
-          <w:szCs w:val="28"/>
-        </w:rPr>
-        <w:t xml:space="preserve"> представляет собой задачу оценки (скор балл) эффекта от коммуникации на реципиента, то </w:t>
-      </w:r>
-      <w:r>
-        <w:rPr>
-          <w:rFonts w:ascii="Times New Roman" w:hAnsi="Times New Roman" w:cs="Times New Roman"/>
-          <w:sz w:val="28"/>
-          <w:szCs w:val="28"/>
-        </w:rPr>
-        <w:t>нет и</w:t>
-      </w:r>
-      <w:r>
-        <w:rPr>
-          <w:rFonts w:ascii="Times New Roman" w:hAnsi="Times New Roman" w:cs="Times New Roman"/>
-          <w:sz w:val="28"/>
-          <w:szCs w:val="28"/>
-        </w:rPr>
-        <w:t xml:space="preserve"> истинных ответов. Получается, что </w:t>
-      </w:r>
-      <w:r>
-        <w:rPr>
-          <w:rFonts w:ascii="Times New Roman" w:hAnsi="Times New Roman" w:cs="Times New Roman"/>
-          <w:sz w:val="28"/>
-          <w:szCs w:val="28"/>
-        </w:rPr>
-        <w:t xml:space="preserve">не удастся </w:t>
-      </w:r>
-      <w:r>
-        <w:rPr>
-          <w:rFonts w:ascii="Times New Roman" w:hAnsi="Times New Roman" w:cs="Times New Roman"/>
-          <w:sz w:val="28"/>
-          <w:szCs w:val="28"/>
-        </w:rPr>
-        <w:t xml:space="preserve">использовать классические метрики, такие как </w:t>
-      </w:r>
-      <w:proofErr w:type="spellStart"/>
-      <w:r>
-        <w:rPr>
-          <w:rFonts w:ascii="Times New Roman" w:hAnsi="Times New Roman" w:cs="Times New Roman"/>
-          <w:sz w:val="28"/>
-          <w:szCs w:val="28"/>
-        </w:rPr>
-        <w:t>Accuracy</w:t>
-      </w:r>
-      <w:proofErr w:type="spellEnd"/>
-      <w:r>
-        <w:rPr>
-          <w:rFonts w:ascii="Times New Roman" w:hAnsi="Times New Roman" w:cs="Times New Roman"/>
-          <w:sz w:val="28"/>
-          <w:szCs w:val="28"/>
-        </w:rPr>
-        <w:t xml:space="preserve"> и PR AUC, основанные на матрице ошибок, для классификации или </w:t>
-      </w:r>
-      <w:r>
-        <w:rPr>
-          <w:rFonts w:ascii="Times New Roman" w:hAnsi="Times New Roman" w:cs="Times New Roman"/>
-          <w:sz w:val="28"/>
-          <w:szCs w:val="28"/>
-        </w:rPr>
-        <w:t>среднеквадратичная ошибка для задачи регрессии при трансформации классов.</w:t>
-      </w:r>
-    </w:p>
-    <w:p>
-      <w:pPr>
-        <w:pStyle w:val="3"/>
-        <w:rPr>
-          <w:rFonts w:ascii="Times New Roman" w:hAnsi="Times New Roman" w:cs="Times New Roman"/>
-          <w:color w:val="auto"/>
-          <w:sz w:val="28"/>
-          <w:szCs w:val="28"/>
-        </w:rPr>
-      </w:pPr>
-      <w:r>
-        <w:tab/>
-      </w:r>
-      <w:r>
-        <w:tab/>
-      </w:r>
-      <w:r>
-        <w:rPr>
-          <w:rFonts w:ascii="Times New Roman" w:hAnsi="Times New Roman" w:cs="Times New Roman"/>
-          <w:color w:val="auto"/>
-          <w:sz w:val="28"/>
-          <w:szCs w:val="28"/>
-        </w:rPr>
-        <w:tab/>
-      </w:r>
-      <w:bookmarkStart w:id="11" w:name="_Toc105332988"/>
-      <w:proofErr w:type="spellStart"/>
-      <w:r>
-        <w:rPr>
-          <w:rFonts w:ascii="Times New Roman" w:hAnsi="Times New Roman" w:cs="Times New Roman"/>
-          <w:color w:val="auto"/>
-          <w:sz w:val="28"/>
-          <w:szCs w:val="28"/>
-          <w:lang w:val="en-US"/>
-        </w:rPr>
-        <w:t>UpLift</w:t>
-      </w:r>
-      <w:proofErr w:type="spellEnd"/>
       <w:r>
         <w:rPr>
           <w:rFonts w:ascii="Times New Roman" w:hAnsi="Times New Roman" w:cs="Times New Roman"/>
@@ -4196,25 +3991,7 @@
           <w:sz w:val="28"/>
           <w:szCs w:val="28"/>
         </w:rPr>
-        <w:t xml:space="preserve">Допустим, что на коммуникации в компании имеется скромный бюджет, который может обеспечить связь всего с 30% клиентской базы для побуждения к целевому действию. Тогда целью </w:t>
-      </w:r>
-      <w:proofErr w:type="spellStart"/>
-      <w:r>
-        <w:rPr>
-          <w:rFonts w:ascii="Times New Roman" w:hAnsi="Times New Roman" w:cs="Times New Roman"/>
-          <w:sz w:val="28"/>
-          <w:szCs w:val="28"/>
-        </w:rPr>
-        <w:t>UpLift</w:t>
-      </w:r>
-      <w:proofErr w:type="spellEnd"/>
-      <w:r>
-        <w:rPr>
-          <w:rFonts w:ascii="Times New Roman" w:hAnsi="Times New Roman" w:cs="Times New Roman"/>
-          <w:sz w:val="28"/>
-          <w:szCs w:val="28"/>
-        </w:rPr>
-        <w:t xml:space="preserve"> моделирования будет найти такой алгоритм, который лучше всех максимизирует эффект </w:t>
+        <w:t xml:space="preserve">Допустим, что на коммуникации в компании имеется скромный бюджет, который может обеспечить связь всего с 30% клиентской базы для побуждения к целевому действию. Тогда целью UpLift моделирования будет найти такой алгоритм, который лучше всех максимизирует эффект </w:t>
       </w:r>
       <w:bookmarkEnd w:id="10"/>
       <w:r>
@@ -4802,25 +4579,7 @@
           <w:sz w:val="28"/>
           <w:szCs w:val="28"/>
         </w:rPr>
-        <w:t xml:space="preserve">Как и сам </w:t>
-      </w:r>
-      <w:proofErr w:type="spellStart"/>
-      <w:r>
-        <w:rPr>
-          <w:rFonts w:ascii="Times New Roman" w:hAnsi="Times New Roman" w:cs="Times New Roman"/>
-          <w:sz w:val="28"/>
-          <w:szCs w:val="28"/>
-        </w:rPr>
-        <w:t>UpLift</w:t>
-      </w:r>
-      <w:proofErr w:type="spellEnd"/>
-      <w:r>
-        <w:rPr>
-          <w:rFonts w:ascii="Times New Roman" w:hAnsi="Times New Roman" w:cs="Times New Roman"/>
-          <w:sz w:val="28"/>
-          <w:szCs w:val="28"/>
-        </w:rPr>
-        <w:t xml:space="preserve">, </w:t>
+        <w:t xml:space="preserve">Как и сам UpLift, </w:t>
       </w:r>
       <m:oMath>
         <m:r>
@@ -4900,25 +4659,7 @@
           <w:sz w:val="28"/>
           <w:szCs w:val="28"/>
         </w:rPr>
-        <w:t xml:space="preserve">Причем, данную метрику можно рассчитать двумя способами, в зависимости от ранжирования по прогнозу </w:t>
-      </w:r>
-      <w:proofErr w:type="spellStart"/>
-      <w:r>
-        <w:rPr>
-          <w:rFonts w:ascii="Times New Roman" w:hAnsi="Times New Roman" w:cs="Times New Roman"/>
-          <w:sz w:val="28"/>
-          <w:szCs w:val="28"/>
-        </w:rPr>
-        <w:t>UpLift</w:t>
-      </w:r>
-      <w:proofErr w:type="spellEnd"/>
-      <w:r>
-        <w:rPr>
-          <w:rFonts w:ascii="Times New Roman" w:hAnsi="Times New Roman" w:cs="Times New Roman"/>
-          <w:sz w:val="28"/>
-          <w:szCs w:val="28"/>
-        </w:rPr>
-        <w:t>:</w:t>
+        <w:t>Причем, данную метрику можно рассчитать двумя способами, в зависимости от ранжирования по прогнозу UpLift:</w:t>
       </w:r>
     </w:p>
     <w:p>
@@ -5040,7 +4781,6 @@
         </w:rPr>
       </w:pPr>
       <w:bookmarkStart w:id="12" w:name="_Toc105332991"/>
-      <w:proofErr w:type="spellStart"/>
       <w:r>
         <w:rPr>
           <w:rFonts w:ascii="Times New Roman" w:eastAsiaTheme="minorEastAsia" w:hAnsi="Times New Roman" w:cs="Times New Roman"/>
@@ -5051,7 +4791,6 @@
         </w:rPr>
         <w:t>UpLift</w:t>
       </w:r>
-      <w:proofErr w:type="spellEnd"/>
       <w:r>
         <w:rPr>
           <w:rFonts w:ascii="Times New Roman" w:eastAsiaTheme="minorEastAsia" w:hAnsi="Times New Roman" w:cs="Times New Roman"/>
@@ -5061,7 +4800,6 @@
         </w:rPr>
         <w:t xml:space="preserve"> кривая (</w:t>
       </w:r>
-      <w:proofErr w:type="spellStart"/>
       <w:r>
         <w:rPr>
           <w:rFonts w:ascii="Times New Roman" w:eastAsiaTheme="minorEastAsia" w:hAnsi="Times New Roman" w:cs="Times New Roman"/>
@@ -5072,7 +4810,6 @@
         </w:rPr>
         <w:t>UpLift</w:t>
       </w:r>
-      <w:proofErr w:type="spellEnd"/>
       <w:r>
         <w:rPr>
           <w:rFonts w:ascii="Times New Roman" w:eastAsiaTheme="minorEastAsia" w:hAnsi="Times New Roman" w:cs="Times New Roman"/>
@@ -5118,25 +4855,7 @@
           <w:sz w:val="28"/>
           <w:szCs w:val="28"/>
         </w:rPr>
-        <w:t xml:space="preserve">Данная кривая строится как функция с нарастающим итогом, где для каждой точки задается соответствующий </w:t>
-      </w:r>
-      <w:proofErr w:type="spellStart"/>
-      <w:r>
-        <w:rPr>
-          <w:rFonts w:ascii="Times New Roman" w:hAnsi="Times New Roman" w:cs="Times New Roman"/>
-          <w:sz w:val="28"/>
-          <w:szCs w:val="28"/>
-        </w:rPr>
-        <w:t>UpLift</w:t>
-      </w:r>
-      <w:proofErr w:type="spellEnd"/>
-      <w:r>
-        <w:rPr>
-          <w:rFonts w:ascii="Times New Roman" w:hAnsi="Times New Roman" w:cs="Times New Roman"/>
-          <w:sz w:val="28"/>
-          <w:szCs w:val="28"/>
-        </w:rPr>
-        <w:t>.</w:t>
+        <w:t>Данная кривая строится как функция с нарастающим итогом, где для каждой точки задается соответствующий UpLift.</w:t>
       </w:r>
     </w:p>
     <w:p>
@@ -6072,9 +5791,9 @@
         </w:rPr>
         <w:lastRenderedPageBreak/>
         <w:drawing>
-          <wp:inline distT="0" distB="0" distL="0" distR="0" wp14:anchorId="101AB96E" wp14:editId="6C486CC0">
-            <wp:extent cx="5371571" cy="3627120"/>
-            <wp:effectExtent l="0" t="0" r="635" b="0"/>
+          <wp:inline distT="0" distB="0" distL="0" distR="0" wp14:anchorId="101AB96E" wp14:editId="032B16B7">
+            <wp:extent cx="4465122" cy="3015046"/>
+            <wp:effectExtent l="0" t="0" r="0" b="0"/>
             <wp:docPr id="4" name="Рисунок 4"/>
             <wp:cNvGraphicFramePr>
               <a:graphicFrameLocks xmlns:a="http://schemas.openxmlformats.org/drawingml/2006/main" noChangeAspect="1"/>
@@ -6095,7 +5814,7 @@
                   <pic:spPr>
                     <a:xfrm>
                       <a:off x="0" y="0"/>
-                      <a:ext cx="5384824" cy="3636069"/>
+                      <a:ext cx="4482394" cy="3026709"/>
                     </a:xfrm>
                     <a:prstGeom prst="rect">
                       <a:avLst/>
@@ -6125,7 +5844,6 @@
         </w:r>
       </w:fldSimple>
     </w:p>
-    <w:p/>
     <w:p>
       <w:pPr>
         <w:pStyle w:val="3"/>
@@ -6138,7 +5856,6 @@
         </w:rPr>
       </w:pPr>
       <w:bookmarkStart w:id="14" w:name="_Toc105332992"/>
-      <w:proofErr w:type="spellStart"/>
       <w:r>
         <w:rPr>
           <w:rFonts w:ascii="Times New Roman" w:hAnsi="Times New Roman" w:cs="Times New Roman"/>
@@ -6149,7 +5866,6 @@
         </w:rPr>
         <w:t>Qini</w:t>
       </w:r>
-      <w:proofErr w:type="spellEnd"/>
       <w:r>
         <w:rPr>
           <w:rFonts w:ascii="Times New Roman" w:hAnsi="Times New Roman" w:cs="Times New Roman"/>
@@ -6185,25 +5901,7 @@
           <w:sz w:val="28"/>
           <w:szCs w:val="28"/>
         </w:rPr>
-        <w:t xml:space="preserve">Данную функцию можно выразить через </w:t>
-      </w:r>
-      <w:proofErr w:type="spellStart"/>
-      <w:r>
-        <w:rPr>
-          <w:rFonts w:ascii="Times New Roman" w:hAnsi="Times New Roman" w:cs="Times New Roman"/>
-          <w:sz w:val="28"/>
-          <w:szCs w:val="28"/>
-        </w:rPr>
-        <w:t>UpLift</w:t>
-      </w:r>
-      <w:proofErr w:type="spellEnd"/>
-      <w:r>
-        <w:rPr>
-          <w:rFonts w:ascii="Times New Roman" w:hAnsi="Times New Roman" w:cs="Times New Roman"/>
-          <w:sz w:val="28"/>
-          <w:szCs w:val="28"/>
-        </w:rPr>
-        <w:t xml:space="preserve"> кривую следующим образом:</w:t>
+        <w:t>Данную функцию можно выразить через UpLift кривую следующим образом:</w:t>
       </w:r>
     </w:p>
     <w:p>
@@ -7518,25 +7216,7 @@
           <w:sz w:val="28"/>
           <w:szCs w:val="28"/>
         </w:rPr>
-        <w:t xml:space="preserve">Данная кривая будет полезна в тех случаях, когда рабочая группа кратно превышает размер контрольной группы, с чем можно столкнуться во время исследования модели при внедрении в бизнес, когда у компании есть бюджет на произведение коммуникаций со всей клиентской </w:t>
-      </w:r>
-      <w:proofErr w:type="gramStart"/>
-      <w:r>
-        <w:rPr>
-          <w:rFonts w:ascii="Times New Roman" w:hAnsi="Times New Roman" w:cs="Times New Roman"/>
-          <w:sz w:val="28"/>
-          <w:szCs w:val="28"/>
-        </w:rPr>
-        <w:t>базой</w:t>
-      </w:r>
-      <w:proofErr w:type="gramEnd"/>
-      <w:r>
-        <w:rPr>
-          <w:rFonts w:ascii="Times New Roman" w:hAnsi="Times New Roman" w:cs="Times New Roman"/>
-          <w:sz w:val="28"/>
-          <w:szCs w:val="28"/>
-        </w:rPr>
-        <w:t xml:space="preserve"> и чтобы не упускать потенциальный доход, контрольная группа выделяется как можно меньше.</w:t>
+        <w:t>Данная кривая будет полезна в тех случаях, когда рабочая группа кратно превышает размер контрольной группы, с чем можно столкнуться во время исследования модели при внедрении в бизнес, когда у компании есть бюджет на произведение коммуникаций со всей клиентской базой и чтобы не упускать потенциальный доход, контрольная группа выделяется как можно меньше.</w:t>
       </w:r>
     </w:p>
     <w:p>
@@ -7556,213 +7236,8 @@
           <w:sz w:val="28"/>
           <w:szCs w:val="28"/>
         </w:rPr>
-        <w:lastRenderedPageBreak/>
         <w:t>Таким образом будет получено инкрементальный эффект от коммуникаций в единицах измерения одного клиента.</w:t>
       </w:r>
-    </w:p>
-    <w:p>
-      <w:pPr>
-        <w:spacing w:before="240" w:after="0" w:line="360" w:lineRule="auto"/>
-        <w:ind w:right="566" w:firstLine="709"/>
-        <w:jc w:val="both"/>
-        <w:rPr>
-          <w:rFonts w:ascii="Times New Roman" w:hAnsi="Times New Roman" w:cs="Times New Roman"/>
-          <w:sz w:val="28"/>
-          <w:szCs w:val="28"/>
-        </w:rPr>
-      </w:pPr>
-    </w:p>
-    <w:p>
-      <w:pPr>
-        <w:spacing w:before="240" w:after="0" w:line="360" w:lineRule="auto"/>
-        <w:ind w:right="566" w:firstLine="709"/>
-        <w:jc w:val="both"/>
-        <w:rPr>
-          <w:rFonts w:ascii="Times New Roman" w:hAnsi="Times New Roman" w:cs="Times New Roman"/>
-          <w:sz w:val="28"/>
-          <w:szCs w:val="28"/>
-        </w:rPr>
-      </w:pPr>
-    </w:p>
-    <w:p>
-      <w:pPr>
-        <w:spacing w:before="240" w:after="0" w:line="360" w:lineRule="auto"/>
-        <w:ind w:right="566" w:firstLine="709"/>
-        <w:jc w:val="both"/>
-        <w:rPr>
-          <w:rFonts w:ascii="Times New Roman" w:hAnsi="Times New Roman" w:cs="Times New Roman"/>
-          <w:sz w:val="28"/>
-          <w:szCs w:val="28"/>
-        </w:rPr>
-      </w:pPr>
-    </w:p>
-    <w:p>
-      <w:pPr>
-        <w:spacing w:before="240" w:after="0" w:line="360" w:lineRule="auto"/>
-        <w:ind w:right="566" w:firstLine="709"/>
-        <w:jc w:val="both"/>
-        <w:rPr>
-          <w:rFonts w:ascii="Times New Roman" w:hAnsi="Times New Roman" w:cs="Times New Roman"/>
-          <w:sz w:val="28"/>
-          <w:szCs w:val="28"/>
-        </w:rPr>
-      </w:pPr>
-    </w:p>
-    <w:p>
-      <w:pPr>
-        <w:spacing w:before="240" w:after="0" w:line="360" w:lineRule="auto"/>
-        <w:ind w:right="566" w:firstLine="709"/>
-        <w:jc w:val="both"/>
-        <w:rPr>
-          <w:rFonts w:ascii="Times New Roman" w:hAnsi="Times New Roman" w:cs="Times New Roman"/>
-          <w:sz w:val="28"/>
-          <w:szCs w:val="28"/>
-        </w:rPr>
-      </w:pPr>
-    </w:p>
-    <w:p>
-      <w:pPr>
-        <w:spacing w:before="240" w:after="0" w:line="360" w:lineRule="auto"/>
-        <w:ind w:right="566" w:firstLine="709"/>
-        <w:jc w:val="both"/>
-        <w:rPr>
-          <w:rFonts w:ascii="Times New Roman" w:hAnsi="Times New Roman" w:cs="Times New Roman"/>
-          <w:sz w:val="28"/>
-          <w:szCs w:val="28"/>
-        </w:rPr>
-      </w:pPr>
-    </w:p>
-    <w:p>
-      <w:pPr>
-        <w:spacing w:before="240" w:after="0" w:line="360" w:lineRule="auto"/>
-        <w:ind w:right="566" w:firstLine="709"/>
-        <w:jc w:val="both"/>
-        <w:rPr>
-          <w:rFonts w:ascii="Times New Roman" w:hAnsi="Times New Roman" w:cs="Times New Roman"/>
-          <w:sz w:val="28"/>
-          <w:szCs w:val="28"/>
-        </w:rPr>
-      </w:pPr>
-    </w:p>
-    <w:p>
-      <w:pPr>
-        <w:spacing w:before="240" w:after="0" w:line="360" w:lineRule="auto"/>
-        <w:ind w:right="566" w:firstLine="709"/>
-        <w:jc w:val="both"/>
-        <w:rPr>
-          <w:rFonts w:ascii="Times New Roman" w:hAnsi="Times New Roman" w:cs="Times New Roman"/>
-          <w:sz w:val="28"/>
-          <w:szCs w:val="28"/>
-        </w:rPr>
-      </w:pPr>
-    </w:p>
-    <w:p>
-      <w:pPr>
-        <w:spacing w:before="240" w:after="0" w:line="360" w:lineRule="auto"/>
-        <w:ind w:right="566" w:firstLine="709"/>
-        <w:jc w:val="both"/>
-        <w:rPr>
-          <w:rFonts w:ascii="Times New Roman" w:hAnsi="Times New Roman" w:cs="Times New Roman"/>
-          <w:sz w:val="28"/>
-          <w:szCs w:val="28"/>
-        </w:rPr>
-      </w:pPr>
-    </w:p>
-    <w:p>
-      <w:pPr>
-        <w:spacing w:before="240" w:after="0" w:line="360" w:lineRule="auto"/>
-        <w:ind w:right="566" w:firstLine="709"/>
-        <w:jc w:val="both"/>
-        <w:rPr>
-          <w:rFonts w:ascii="Times New Roman" w:hAnsi="Times New Roman" w:cs="Times New Roman"/>
-          <w:sz w:val="28"/>
-          <w:szCs w:val="28"/>
-        </w:rPr>
-      </w:pPr>
-    </w:p>
-    <w:p>
-      <w:pPr>
-        <w:spacing w:before="240" w:after="0" w:line="360" w:lineRule="auto"/>
-        <w:ind w:right="566" w:firstLine="709"/>
-        <w:jc w:val="both"/>
-        <w:rPr>
-          <w:rFonts w:ascii="Times New Roman" w:hAnsi="Times New Roman" w:cs="Times New Roman"/>
-          <w:sz w:val="28"/>
-          <w:szCs w:val="28"/>
-        </w:rPr>
-      </w:pPr>
-    </w:p>
-    <w:p>
-      <w:pPr>
-        <w:spacing w:before="240" w:after="0" w:line="360" w:lineRule="auto"/>
-        <w:ind w:right="566" w:firstLine="709"/>
-        <w:jc w:val="both"/>
-        <w:rPr>
-          <w:rFonts w:ascii="Times New Roman" w:hAnsi="Times New Roman" w:cs="Times New Roman"/>
-          <w:sz w:val="28"/>
-          <w:szCs w:val="28"/>
-        </w:rPr>
-      </w:pPr>
-    </w:p>
-    <w:p>
-      <w:pPr>
-        <w:spacing w:before="240" w:after="0" w:line="360" w:lineRule="auto"/>
-        <w:ind w:right="566" w:firstLine="709"/>
-        <w:jc w:val="both"/>
-        <w:rPr>
-          <w:rFonts w:ascii="Times New Roman" w:hAnsi="Times New Roman" w:cs="Times New Roman"/>
-          <w:sz w:val="28"/>
-          <w:szCs w:val="28"/>
-        </w:rPr>
-      </w:pPr>
-    </w:p>
-    <w:p>
-      <w:pPr>
-        <w:spacing w:before="240" w:after="0" w:line="360" w:lineRule="auto"/>
-        <w:ind w:right="566" w:firstLine="709"/>
-        <w:jc w:val="both"/>
-        <w:rPr>
-          <w:rFonts w:ascii="Times New Roman" w:hAnsi="Times New Roman" w:cs="Times New Roman"/>
-          <w:sz w:val="28"/>
-          <w:szCs w:val="28"/>
-        </w:rPr>
-      </w:pPr>
-    </w:p>
-    <w:p>
-      <w:pPr>
-        <w:spacing w:before="240" w:after="0" w:line="360" w:lineRule="auto"/>
-        <w:ind w:right="566" w:firstLine="709"/>
-        <w:jc w:val="both"/>
-        <w:rPr>
-          <w:rFonts w:ascii="Times New Roman" w:hAnsi="Times New Roman" w:cs="Times New Roman"/>
-          <w:sz w:val="28"/>
-          <w:szCs w:val="28"/>
-        </w:rPr>
-      </w:pPr>
-    </w:p>
-    <w:p>
-      <w:pPr>
-        <w:spacing w:before="240" w:after="0" w:line="360" w:lineRule="auto"/>
-        <w:ind w:right="566" w:firstLine="709"/>
-        <w:jc w:val="both"/>
-        <w:rPr>
-          <w:rFonts w:ascii="Times New Roman" w:hAnsi="Times New Roman" w:cs="Times New Roman"/>
-          <w:sz w:val="28"/>
-          <w:szCs w:val="28"/>
-        </w:rPr>
-      </w:pPr>
-    </w:p>
-    <w:p>
-      <w:pPr>
-        <w:spacing w:before="240" w:after="0" w:line="360" w:lineRule="auto"/>
-        <w:ind w:right="566" w:firstLine="709"/>
-        <w:jc w:val="both"/>
-        <w:rPr>
-          <w:rFonts w:ascii="Times New Roman" w:hAnsi="Times New Roman" w:cs="Times New Roman"/>
-          <w:sz w:val="28"/>
-          <w:szCs w:val="28"/>
-        </w:rPr>
-      </w:pPr>
     </w:p>
     <w:p>
       <w:pPr>
@@ -8267,7 +7742,6 @@
         </w:rPr>
         <w:t xml:space="preserve">Так как данные для </w:t>
       </w:r>
-      <w:proofErr w:type="spellStart"/>
       <w:r>
         <w:rPr>
           <w:rFonts w:ascii="Times New Roman" w:hAnsi="Times New Roman" w:cs="Times New Roman"/>
@@ -8276,7 +7750,6 @@
         </w:rPr>
         <w:t>UpLift</w:t>
       </w:r>
-      <w:proofErr w:type="spellEnd"/>
       <w:r>
         <w:rPr>
           <w:rFonts w:ascii="Times New Roman" w:hAnsi="Times New Roman" w:cs="Times New Roman"/>
@@ -9104,7 +8577,6 @@
         <w:lastRenderedPageBreak/>
         <w:t xml:space="preserve">Реализация </w:t>
       </w:r>
-      <w:proofErr w:type="spellStart"/>
       <w:r>
         <w:rPr>
           <w:rFonts w:ascii="Times New Roman" w:hAnsi="Times New Roman" w:cs="Times New Roman"/>
@@ -9117,7 +8589,6 @@
         </w:rPr>
         <w:t>UpLift</w:t>
       </w:r>
-      <w:proofErr w:type="spellEnd"/>
       <w:r>
         <w:rPr>
           <w:rFonts w:ascii="Times New Roman" w:hAnsi="Times New Roman" w:cs="Times New Roman"/>
@@ -9319,7 +8790,6 @@
           <w:szCs w:val="28"/>
         </w:rPr>
       </w:pPr>
-      <w:proofErr w:type="spellStart"/>
       <w:r>
         <w:rPr>
           <w:rFonts w:ascii="Times New Roman" w:hAnsi="Times New Roman" w:cs="Times New Roman"/>
@@ -9327,17 +8797,7 @@
           <w:szCs w:val="28"/>
           <w:lang w:val="en-US"/>
         </w:rPr>
-        <w:t>Qini</w:t>
-      </w:r>
-      <w:proofErr w:type="spellEnd"/>
-      <w:r>
-        <w:rPr>
-          <w:rFonts w:ascii="Times New Roman" w:hAnsi="Times New Roman" w:cs="Times New Roman"/>
-          <w:sz w:val="28"/>
-          <w:szCs w:val="28"/>
-          <w:lang w:val="en-US"/>
-        </w:rPr>
-        <w:t xml:space="preserve"> curve AUC = </w:t>
+        <w:t xml:space="preserve">Qini curve AUC = </w:t>
       </w:r>
       <w:r>
         <w:rPr>
@@ -9365,7 +8825,6 @@
           <w:szCs w:val="28"/>
         </w:rPr>
       </w:pPr>
-      <w:proofErr w:type="spellStart"/>
       <w:r>
         <w:rPr>
           <w:rFonts w:ascii="Times New Roman" w:hAnsi="Times New Roman" w:cs="Times New Roman"/>
@@ -9373,17 +8832,7 @@
           <w:szCs w:val="28"/>
           <w:lang w:val="en-US"/>
         </w:rPr>
-        <w:t>UpLift</w:t>
-      </w:r>
-      <w:proofErr w:type="spellEnd"/>
-      <w:r>
-        <w:rPr>
-          <w:rFonts w:ascii="Times New Roman" w:hAnsi="Times New Roman" w:cs="Times New Roman"/>
-          <w:sz w:val="28"/>
-          <w:szCs w:val="28"/>
-          <w:lang w:val="en-US"/>
-        </w:rPr>
-        <w:t xml:space="preserve"> curve AUC = </w:t>
+        <w:t xml:space="preserve">UpLift curve AUC = </w:t>
       </w:r>
       <w:r>
         <w:rPr>
@@ -9484,14 +8933,12 @@
       <w:r>
         <w:t xml:space="preserve"> и </w:t>
       </w:r>
-      <w:proofErr w:type="spellStart"/>
       <w:r>
         <w:rPr>
           <w:lang w:val="en-US"/>
         </w:rPr>
         <w:t>UpLift</w:t>
       </w:r>
-      <w:proofErr w:type="spellEnd"/>
     </w:p>
     <w:p/>
     <w:p/>
@@ -9541,79 +8988,7 @@
           <w:sz w:val="28"/>
           <w:szCs w:val="28"/>
         </w:rPr>
-        <w:t xml:space="preserve">Исследование методов </w:t>
-      </w:r>
-      <w:proofErr w:type="spellStart"/>
-      <w:r>
-        <w:rPr>
-          <w:rFonts w:ascii="Times New Roman" w:hAnsi="Times New Roman" w:cs="Times New Roman"/>
-          <w:sz w:val="28"/>
-          <w:szCs w:val="28"/>
-        </w:rPr>
-        <w:t>UpLift</w:t>
-      </w:r>
-      <w:proofErr w:type="spellEnd"/>
-      <w:r>
-        <w:rPr>
-          <w:rFonts w:ascii="Times New Roman" w:hAnsi="Times New Roman" w:cs="Times New Roman"/>
-          <w:sz w:val="28"/>
-          <w:szCs w:val="28"/>
-        </w:rPr>
-        <w:t xml:space="preserve"> моделирования с помощью машинного обучения реализовано на высокоуровневом языке программирования Python, с использованием библиотек </w:t>
-      </w:r>
-      <w:proofErr w:type="spellStart"/>
-      <w:r>
-        <w:rPr>
-          <w:rFonts w:ascii="Times New Roman" w:hAnsi="Times New Roman" w:cs="Times New Roman"/>
-          <w:sz w:val="28"/>
-          <w:szCs w:val="28"/>
-        </w:rPr>
-        <w:t>scikit-learn</w:t>
-      </w:r>
-      <w:proofErr w:type="spellEnd"/>
-      <w:r>
-        <w:rPr>
-          <w:rFonts w:ascii="Times New Roman" w:hAnsi="Times New Roman" w:cs="Times New Roman"/>
-          <w:sz w:val="28"/>
-          <w:szCs w:val="28"/>
-        </w:rPr>
-        <w:t xml:space="preserve">, </w:t>
-      </w:r>
-      <w:proofErr w:type="spellStart"/>
-      <w:r>
-        <w:rPr>
-          <w:rFonts w:ascii="Times New Roman" w:hAnsi="Times New Roman" w:cs="Times New Roman"/>
-          <w:sz w:val="28"/>
-          <w:szCs w:val="28"/>
-        </w:rPr>
-        <w:t>scikit-uplift</w:t>
-      </w:r>
-      <w:proofErr w:type="spellEnd"/>
-      <w:r>
-        <w:rPr>
-          <w:rFonts w:ascii="Times New Roman" w:hAnsi="Times New Roman" w:cs="Times New Roman"/>
-          <w:sz w:val="28"/>
-          <w:szCs w:val="28"/>
-        </w:rPr>
-        <w:t xml:space="preserve">, </w:t>
-      </w:r>
-      <w:proofErr w:type="spellStart"/>
-      <w:r>
-        <w:rPr>
-          <w:rFonts w:ascii="Times New Roman" w:hAnsi="Times New Roman" w:cs="Times New Roman"/>
-          <w:sz w:val="28"/>
-          <w:szCs w:val="28"/>
-        </w:rPr>
-        <w:t>CatBoost</w:t>
-      </w:r>
-      <w:proofErr w:type="spellEnd"/>
-      <w:r>
-        <w:rPr>
-          <w:rFonts w:ascii="Times New Roman" w:hAnsi="Times New Roman" w:cs="Times New Roman"/>
-          <w:sz w:val="28"/>
-          <w:szCs w:val="28"/>
-        </w:rPr>
-        <w:t>.</w:t>
+        <w:t>Исследование методов UpLift моделирования с помощью машинного обучения реализовано на высокоуровневом языке программирования Python, с использованием библиотек scikit-learn, scikit-uplift, CatBoost.</w:t>
       </w:r>
     </w:p>
     <w:p>
@@ -9633,18 +9008,8 @@
           <w:sz w:val="28"/>
           <w:szCs w:val="28"/>
         </w:rPr>
-        <w:t xml:space="preserve">Для сравнения методов моделирования используется модель градиентного </w:t>
-      </w:r>
-      <w:proofErr w:type="spellStart"/>
-      <w:r>
-        <w:rPr>
-          <w:rFonts w:ascii="Times New Roman" w:hAnsi="Times New Roman" w:cs="Times New Roman"/>
-          <w:sz w:val="28"/>
-          <w:szCs w:val="28"/>
-        </w:rPr>
-        <w:t>бустинга</w:t>
-      </w:r>
-      <w:proofErr w:type="spellEnd"/>
+        <w:t>Для сравнения методов моделирования используется модель градиентного бустинга</w:t>
+      </w:r>
       <w:r>
         <w:rPr>
           <w:rFonts w:ascii="Times New Roman" w:hAnsi="Times New Roman" w:cs="Times New Roman"/>
@@ -9659,25 +9024,7 @@
           <w:sz w:val="28"/>
           <w:szCs w:val="28"/>
         </w:rPr>
-        <w:t xml:space="preserve">, реализованный в библиотеке </w:t>
-      </w:r>
-      <w:proofErr w:type="spellStart"/>
-      <w:r>
-        <w:rPr>
-          <w:rFonts w:ascii="Times New Roman" w:hAnsi="Times New Roman" w:cs="Times New Roman"/>
-          <w:sz w:val="28"/>
-          <w:szCs w:val="28"/>
-        </w:rPr>
-        <w:t>CatBoost</w:t>
-      </w:r>
-      <w:proofErr w:type="spellEnd"/>
-      <w:r>
-        <w:rPr>
-          <w:rFonts w:ascii="Times New Roman" w:hAnsi="Times New Roman" w:cs="Times New Roman"/>
-          <w:sz w:val="28"/>
-          <w:szCs w:val="28"/>
-        </w:rPr>
-        <w:t>.</w:t>
+        <w:t>, реализованный в библиотеке CatBoost.</w:t>
       </w:r>
     </w:p>
     <w:p>
@@ -9779,9 +9126,6 @@
         <w:t xml:space="preserve">Рисунок </w:t>
       </w:r>
       <w:r>
-        <w:rPr>
-          <w:lang w:val="en-US"/>
-        </w:rPr>
         <w:t>7</w:t>
       </w:r>
       <w:r>
@@ -9896,7 +9240,6 @@
         </w:rPr>
         <w:t xml:space="preserve">После этого берется разность вероятностей при наличии коммуникации и при отсутствии, что и будет значением </w:t>
       </w:r>
-      <w:proofErr w:type="spellStart"/>
       <w:r>
         <w:rPr>
           <w:rFonts w:ascii="Times New Roman" w:hAnsi="Times New Roman" w:cs="Times New Roman"/>
@@ -9906,7 +9249,6 @@
         </w:rPr>
         <w:t>UpLift</w:t>
       </w:r>
-      <w:proofErr w:type="spellEnd"/>
       <w:r>
         <w:rPr>
           <w:rFonts w:ascii="Times New Roman" w:hAnsi="Times New Roman" w:cs="Times New Roman"/>
@@ -10037,7 +9379,6 @@
           <w:szCs w:val="28"/>
         </w:rPr>
       </w:pPr>
-      <w:proofErr w:type="spellStart"/>
       <w:r>
         <w:rPr>
           <w:rFonts w:ascii="Times New Roman" w:hAnsi="Times New Roman" w:cs="Times New Roman"/>
@@ -10045,17 +9386,7 @@
           <w:szCs w:val="28"/>
           <w:lang w:val="en-US"/>
         </w:rPr>
-        <w:t>Qini</w:t>
-      </w:r>
-      <w:proofErr w:type="spellEnd"/>
-      <w:r>
-        <w:rPr>
-          <w:rFonts w:ascii="Times New Roman" w:hAnsi="Times New Roman" w:cs="Times New Roman"/>
-          <w:sz w:val="28"/>
-          <w:szCs w:val="28"/>
-          <w:lang w:val="en-US"/>
-        </w:rPr>
-        <w:t xml:space="preserve"> curve AUC = </w:t>
+        <w:t xml:space="preserve">Qini curve AUC = </w:t>
       </w:r>
       <w:r>
         <w:rPr>
@@ -10083,7 +9414,6 @@
           <w:szCs w:val="28"/>
         </w:rPr>
       </w:pPr>
-      <w:proofErr w:type="spellStart"/>
       <w:r>
         <w:rPr>
           <w:rFonts w:ascii="Times New Roman" w:hAnsi="Times New Roman" w:cs="Times New Roman"/>
@@ -10091,17 +9421,7 @@
           <w:szCs w:val="28"/>
           <w:lang w:val="en-US"/>
         </w:rPr>
-        <w:t>UpLift</w:t>
-      </w:r>
-      <w:proofErr w:type="spellEnd"/>
-      <w:r>
-        <w:rPr>
-          <w:rFonts w:ascii="Times New Roman" w:hAnsi="Times New Roman" w:cs="Times New Roman"/>
-          <w:sz w:val="28"/>
-          <w:szCs w:val="28"/>
-          <w:lang w:val="en-US"/>
-        </w:rPr>
-        <w:t xml:space="preserve"> curve AUC = </w:t>
+        <w:t xml:space="preserve">UpLift curve AUC = </w:t>
       </w:r>
       <w:r>
         <w:rPr>
@@ -10279,16 +9599,11 @@
       <w:r>
         <w:t xml:space="preserve">Рисунок </w:t>
       </w:r>
-      <w:proofErr w:type="gramStart"/>
       <w:r>
         <w:t>8.</w:t>
       </w:r>
       <w:r>
-        <w:t>Графики</w:t>
-      </w:r>
-      <w:proofErr w:type="gramEnd"/>
-      <w:r>
-        <w:t xml:space="preserve"> кривой </w:t>
+        <w:t xml:space="preserve">Графики кривой </w:t>
       </w:r>
       <w:r>
         <w:rPr>
@@ -10299,14 +9614,12 @@
       <w:r>
         <w:t xml:space="preserve"> и </w:t>
       </w:r>
-      <w:proofErr w:type="spellStart"/>
       <w:r>
         <w:rPr>
           <w:lang w:val="en-US"/>
         </w:rPr>
         <w:t>UpLift</w:t>
       </w:r>
-      <w:proofErr w:type="spellEnd"/>
       <w:r>
         <w:t xml:space="preserve"> </w:t>
       </w:r>
@@ -10460,15 +9773,7 @@
         <w:t xml:space="preserve"> </w:t>
       </w:r>
       <w:r>
-        <w:t xml:space="preserve">Графики кривой QINI и </w:t>
-      </w:r>
-      <w:proofErr w:type="spellStart"/>
-      <w:r>
-        <w:t>UpLift</w:t>
-      </w:r>
-      <w:proofErr w:type="spellEnd"/>
-      <w:r>
-        <w:t xml:space="preserve"> для результатов моделирования одной моделью в </w:t>
+        <w:t xml:space="preserve">Графики кривой QINI и UpLift для результатов моделирования одной моделью в </w:t>
       </w:r>
       <w:r>
         <w:t>худшем</w:t>
@@ -10726,7 +10031,6 @@
           <w:szCs w:val="28"/>
         </w:rPr>
       </w:pPr>
-      <w:proofErr w:type="spellStart"/>
       <w:r>
         <w:rPr>
           <w:rFonts w:ascii="Times New Roman" w:hAnsi="Times New Roman" w:cs="Times New Roman"/>
@@ -10734,17 +10038,7 @@
           <w:szCs w:val="28"/>
           <w:lang w:val="en-US"/>
         </w:rPr>
-        <w:t>Qini</w:t>
-      </w:r>
-      <w:proofErr w:type="spellEnd"/>
-      <w:r>
-        <w:rPr>
-          <w:rFonts w:ascii="Times New Roman" w:hAnsi="Times New Roman" w:cs="Times New Roman"/>
-          <w:sz w:val="28"/>
-          <w:szCs w:val="28"/>
-          <w:lang w:val="en-US"/>
-        </w:rPr>
-        <w:t xml:space="preserve"> curve AUC = </w:t>
+        <w:t xml:space="preserve">Qini curve AUC = </w:t>
       </w:r>
       <w:r>
         <w:rPr>
@@ -10772,7 +10066,6 @@
           <w:szCs w:val="28"/>
         </w:rPr>
       </w:pPr>
-      <w:proofErr w:type="spellStart"/>
       <w:r>
         <w:rPr>
           <w:rFonts w:ascii="Times New Roman" w:hAnsi="Times New Roman" w:cs="Times New Roman"/>
@@ -10780,17 +10073,7 @@
           <w:szCs w:val="28"/>
           <w:lang w:val="en-US"/>
         </w:rPr>
-        <w:t>UpLift</w:t>
-      </w:r>
-      <w:proofErr w:type="spellEnd"/>
-      <w:r>
-        <w:rPr>
-          <w:rFonts w:ascii="Times New Roman" w:hAnsi="Times New Roman" w:cs="Times New Roman"/>
-          <w:sz w:val="28"/>
-          <w:szCs w:val="28"/>
-          <w:lang w:val="en-US"/>
-        </w:rPr>
-        <w:t xml:space="preserve"> curve AUC = </w:t>
+        <w:t xml:space="preserve">UpLift curve AUC = </w:t>
       </w:r>
       <w:r>
         <w:rPr>
@@ -10986,14 +10269,12 @@
       <w:r>
         <w:t xml:space="preserve"> и </w:t>
       </w:r>
-      <w:proofErr w:type="spellStart"/>
       <w:r>
         <w:rPr>
           <w:lang w:val="en-US"/>
         </w:rPr>
         <w:t>UpLift</w:t>
       </w:r>
-      <w:proofErr w:type="spellEnd"/>
       <w:r>
         <w:t xml:space="preserve"> </w:t>
       </w:r>
@@ -11136,15 +10417,7 @@
         <w:t xml:space="preserve">Рисунок 11. </w:t>
       </w:r>
       <w:r>
-        <w:t xml:space="preserve">Графики кривой QINI и </w:t>
-      </w:r>
-      <w:proofErr w:type="spellStart"/>
-      <w:r>
-        <w:t>UpLift</w:t>
-      </w:r>
-      <w:proofErr w:type="spellEnd"/>
-      <w:r>
-        <w:t xml:space="preserve"> для результатов моделирования с двумя моделями в </w:t>
+        <w:t xml:space="preserve">Графики кривой QINI и UpLift для результатов моделирования с двумя моделями в </w:t>
       </w:r>
       <w:r>
         <w:t>худшем</w:t>
@@ -12645,7 +11918,6 @@
           <w:szCs w:val="28"/>
         </w:rPr>
       </w:pPr>
-      <w:proofErr w:type="spellStart"/>
       <w:r>
         <w:rPr>
           <w:rFonts w:ascii="Times New Roman" w:hAnsi="Times New Roman" w:cs="Times New Roman"/>
@@ -12653,17 +11925,7 @@
           <w:szCs w:val="28"/>
           <w:lang w:val="en-US"/>
         </w:rPr>
-        <w:t>Qini</w:t>
-      </w:r>
-      <w:proofErr w:type="spellEnd"/>
-      <w:r>
-        <w:rPr>
-          <w:rFonts w:ascii="Times New Roman" w:hAnsi="Times New Roman" w:cs="Times New Roman"/>
-          <w:sz w:val="28"/>
-          <w:szCs w:val="28"/>
-          <w:lang w:val="en-US"/>
-        </w:rPr>
-        <w:t xml:space="preserve"> curve AUC = </w:t>
+        <w:t xml:space="preserve">Qini curve AUC = </w:t>
       </w:r>
       <w:r>
         <w:rPr>
@@ -12691,7 +11953,6 @@
           <w:szCs w:val="28"/>
         </w:rPr>
       </w:pPr>
-      <w:proofErr w:type="spellStart"/>
       <w:r>
         <w:rPr>
           <w:rFonts w:ascii="Times New Roman" w:hAnsi="Times New Roman" w:cs="Times New Roman"/>
@@ -12699,17 +11960,7 @@
           <w:szCs w:val="28"/>
           <w:lang w:val="en-US"/>
         </w:rPr>
-        <w:t>UpLift</w:t>
-      </w:r>
-      <w:proofErr w:type="spellEnd"/>
-      <w:r>
-        <w:rPr>
-          <w:rFonts w:ascii="Times New Roman" w:hAnsi="Times New Roman" w:cs="Times New Roman"/>
-          <w:sz w:val="28"/>
-          <w:szCs w:val="28"/>
-          <w:lang w:val="en-US"/>
-        </w:rPr>
-        <w:t xml:space="preserve"> curve AUC = </w:t>
+        <w:t xml:space="preserve">UpLift curve AUC = </w:t>
       </w:r>
       <w:r>
         <w:rPr>
@@ -12905,14 +12156,12 @@
       <w:r>
         <w:t xml:space="preserve"> и </w:t>
       </w:r>
-      <w:proofErr w:type="spellStart"/>
       <w:r>
         <w:rPr>
           <w:lang w:val="en-US"/>
         </w:rPr>
         <w:t>UpLift</w:t>
       </w:r>
-      <w:proofErr w:type="spellEnd"/>
       <w:r>
         <w:t xml:space="preserve"> </w:t>
       </w:r>
@@ -13076,14 +12325,12 @@
       <w:r>
         <w:t xml:space="preserve"> и </w:t>
       </w:r>
-      <w:proofErr w:type="spellStart"/>
       <w:r>
         <w:rPr>
           <w:lang w:val="en-US"/>
         </w:rPr>
         <w:t>UpLift</w:t>
       </w:r>
-      <w:proofErr w:type="spellEnd"/>
       <w:r>
         <w:t xml:space="preserve"> </w:t>
       </w:r>
@@ -14219,7 +13466,6 @@
           <w:szCs w:val="28"/>
         </w:rPr>
       </w:pPr>
-      <w:proofErr w:type="spellStart"/>
       <w:r>
         <w:rPr>
           <w:rFonts w:ascii="Times New Roman" w:hAnsi="Times New Roman" w:cs="Times New Roman"/>
@@ -14227,17 +13473,7 @@
           <w:szCs w:val="28"/>
           <w:lang w:val="en-US"/>
         </w:rPr>
-        <w:t>Qini</w:t>
-      </w:r>
-      <w:proofErr w:type="spellEnd"/>
-      <w:r>
-        <w:rPr>
-          <w:rFonts w:ascii="Times New Roman" w:hAnsi="Times New Roman" w:cs="Times New Roman"/>
-          <w:sz w:val="28"/>
-          <w:szCs w:val="28"/>
-          <w:lang w:val="en-US"/>
-        </w:rPr>
-        <w:t xml:space="preserve"> curve AUC = </w:t>
+        <w:t xml:space="preserve">Qini curve AUC = </w:t>
       </w:r>
       <w:r>
         <w:rPr>
@@ -14265,7 +13501,6 @@
           <w:szCs w:val="28"/>
         </w:rPr>
       </w:pPr>
-      <w:proofErr w:type="spellStart"/>
       <w:r>
         <w:rPr>
           <w:rFonts w:ascii="Times New Roman" w:hAnsi="Times New Roman" w:cs="Times New Roman"/>
@@ -14273,17 +13508,7 @@
           <w:szCs w:val="28"/>
           <w:lang w:val="en-US"/>
         </w:rPr>
-        <w:t>UpLift</w:t>
-      </w:r>
-      <w:proofErr w:type="spellEnd"/>
-      <w:r>
-        <w:rPr>
-          <w:rFonts w:ascii="Times New Roman" w:hAnsi="Times New Roman" w:cs="Times New Roman"/>
-          <w:sz w:val="28"/>
-          <w:szCs w:val="28"/>
-          <w:lang w:val="en-US"/>
-        </w:rPr>
-        <w:t xml:space="preserve"> curve AUC = </w:t>
+        <w:t xml:space="preserve">UpLift curve AUC = </w:t>
       </w:r>
       <w:r>
         <w:rPr>
@@ -14480,14 +13705,12 @@
       <w:r>
         <w:t xml:space="preserve"> и </w:t>
       </w:r>
-      <w:proofErr w:type="spellStart"/>
       <w:r>
         <w:rPr>
           <w:lang w:val="en-US"/>
         </w:rPr>
         <w:t>UpLift</w:t>
       </w:r>
-      <w:proofErr w:type="spellEnd"/>
       <w:r>
         <w:t xml:space="preserve"> </w:t>
       </w:r>
@@ -14651,14 +13874,12 @@
       <w:r>
         <w:t xml:space="preserve"> и </w:t>
       </w:r>
-      <w:proofErr w:type="spellStart"/>
       <w:r>
         <w:rPr>
           <w:lang w:val="en-US"/>
         </w:rPr>
         <w:t>UpLift</w:t>
       </w:r>
-      <w:proofErr w:type="spellEnd"/>
       <w:r>
         <w:t xml:space="preserve"> </w:t>
       </w:r>
@@ -14764,7 +13985,6 @@
         </w:rPr>
         <w:t xml:space="preserve">Так как </w:t>
       </w:r>
-      <w:proofErr w:type="spellStart"/>
       <w:r>
         <w:rPr>
           <w:rFonts w:ascii="Times New Roman" w:hAnsi="Times New Roman" w:cs="Times New Roman"/>
@@ -14774,7 +13994,6 @@
         </w:rPr>
         <w:t>UpLift</w:t>
       </w:r>
-      <w:proofErr w:type="spellEnd"/>
       <w:r>
         <w:rPr>
           <w:rFonts w:ascii="Times New Roman" w:hAnsi="Times New Roman" w:cs="Times New Roman"/>
@@ -14809,25 +14028,7 @@
           <w:sz w:val="28"/>
           <w:szCs w:val="28"/>
         </w:rPr>
-        <w:t xml:space="preserve">Сравнение структур моделей будет происходить с помощью библиотеки </w:t>
-      </w:r>
-      <w:proofErr w:type="spellStart"/>
-      <w:r>
-        <w:rPr>
-          <w:rFonts w:ascii="Times New Roman" w:hAnsi="Times New Roman" w:cs="Times New Roman"/>
-          <w:sz w:val="28"/>
-          <w:szCs w:val="28"/>
-        </w:rPr>
-        <w:t>evalml</w:t>
-      </w:r>
-      <w:proofErr w:type="spellEnd"/>
-      <w:r>
-        <w:rPr>
-          <w:rFonts w:ascii="Times New Roman" w:hAnsi="Times New Roman" w:cs="Times New Roman"/>
-          <w:sz w:val="28"/>
-          <w:szCs w:val="28"/>
-        </w:rPr>
-        <w:t>, которая содержит внутри себя уже весь реализованный функционал.</w:t>
+        <w:t>Сравнение структур моделей будет происходить с помощью библиотеки evalml, которая содержит внутри себя уже весь реализованный функционал.</w:t>
       </w:r>
     </w:p>
     <w:p>
@@ -14879,43 +14080,7 @@
           <w:sz w:val="28"/>
           <w:szCs w:val="28"/>
         </w:rPr>
-        <w:t xml:space="preserve">, наилучшие показатели имеет уже использованный ранее градиентный </w:t>
-      </w:r>
-      <w:proofErr w:type="spellStart"/>
-      <w:r>
-        <w:rPr>
-          <w:rFonts w:ascii="Times New Roman" w:hAnsi="Times New Roman" w:cs="Times New Roman"/>
-          <w:sz w:val="28"/>
-          <w:szCs w:val="28"/>
-        </w:rPr>
-        <w:t>бустинг</w:t>
-      </w:r>
-      <w:proofErr w:type="spellEnd"/>
-      <w:r>
-        <w:rPr>
-          <w:rFonts w:ascii="Times New Roman" w:hAnsi="Times New Roman" w:cs="Times New Roman"/>
-          <w:sz w:val="28"/>
-          <w:szCs w:val="28"/>
-        </w:rPr>
-        <w:t xml:space="preserve"> из библиотеки Яндекс </w:t>
-      </w:r>
-      <w:proofErr w:type="spellStart"/>
-      <w:r>
-        <w:rPr>
-          <w:rFonts w:ascii="Times New Roman" w:hAnsi="Times New Roman" w:cs="Times New Roman"/>
-          <w:sz w:val="28"/>
-          <w:szCs w:val="28"/>
-        </w:rPr>
-        <w:t>CatBoost</w:t>
-      </w:r>
-      <w:proofErr w:type="spellEnd"/>
-      <w:r>
-        <w:rPr>
-          <w:rFonts w:ascii="Times New Roman" w:hAnsi="Times New Roman" w:cs="Times New Roman"/>
-          <w:sz w:val="28"/>
-          <w:szCs w:val="28"/>
-        </w:rPr>
-        <w:t>. Лучшие результаты в таблице 1.</w:t>
+        <w:t>, наилучшие показатели имеет уже использованный ранее градиентный бустинг из библиотеки Яндекс CatBoost. Лучшие результаты в таблице 1.</w:t>
       </w:r>
     </w:p>
     <w:tbl>
@@ -14989,7 +14154,6 @@
                 <w:lang w:eastAsia="ru-RU"/>
               </w:rPr>
             </w:pPr>
-            <w:proofErr w:type="spellStart"/>
             <w:r>
               <w:rPr>
                 <w:rFonts w:ascii="Calibri" w:eastAsia="Times New Roman" w:hAnsi="Calibri" w:cs="Calibri"/>
@@ -14999,7 +14163,6 @@
               </w:rPr>
               <w:t>pipeline_name</w:t>
             </w:r>
-            <w:proofErr w:type="spellEnd"/>
           </w:p>
         </w:tc>
         <w:tc>
@@ -15026,7 +14189,6 @@
                 <w:lang w:eastAsia="ru-RU"/>
               </w:rPr>
             </w:pPr>
-            <w:proofErr w:type="spellStart"/>
             <w:r>
               <w:rPr>
                 <w:rFonts w:ascii="Calibri" w:eastAsia="Times New Roman" w:hAnsi="Calibri" w:cs="Calibri"/>
@@ -15036,7 +14198,6 @@
               </w:rPr>
               <w:t>validation_score</w:t>
             </w:r>
-            <w:proofErr w:type="spellEnd"/>
           </w:p>
         </w:tc>
         <w:tc>
@@ -15063,7 +14224,6 @@
                 <w:lang w:eastAsia="ru-RU"/>
               </w:rPr>
             </w:pPr>
-            <w:proofErr w:type="spellStart"/>
             <w:r>
               <w:rPr>
                 <w:rFonts w:ascii="Calibri" w:eastAsia="Times New Roman" w:hAnsi="Calibri" w:cs="Calibri"/>
@@ -15073,7 +14233,6 @@
               </w:rPr>
               <w:t>percent_better_baseline</w:t>
             </w:r>
-            <w:proofErr w:type="spellEnd"/>
           </w:p>
         </w:tc>
       </w:tr>
@@ -15129,27 +14288,9 @@
                 <w:lang w:val="en-US" w:eastAsia="ru-RU"/>
               </w:rPr>
             </w:pPr>
-            <w:proofErr w:type="spellStart"/>
             <w:r>
-              <w:t>Stacked</w:t>
+              <w:t>Stacked Ensemble Classification Pipeline</w:t>
             </w:r>
-            <w:proofErr w:type="spellEnd"/>
-            <w:r>
-              <w:t xml:space="preserve"> Ensemble </w:t>
-            </w:r>
-            <w:proofErr w:type="spellStart"/>
-            <w:r>
-              <w:t>Classification</w:t>
-            </w:r>
-            <w:proofErr w:type="spellEnd"/>
-            <w:r>
-              <w:t xml:space="preserve"> </w:t>
-            </w:r>
-            <w:proofErr w:type="spellStart"/>
-            <w:r>
-              <w:t>Pipeline</w:t>
-            </w:r>
-            <w:proofErr w:type="spellEnd"/>
           </w:p>
         </w:tc>
         <w:tc>
@@ -15265,16 +14406,8 @@
               <w:rPr>
                 <w:lang w:val="en-US"/>
               </w:rPr>
-              <w:t xml:space="preserve">Random Forest Classifier w/ Label Encoder + Replace Nullable Types Transformer + Imputer + </w:t>
+              <w:t>Random Forest Classifier w/ Label Encoder + Replace Nullable Types Transformer + Imputer + Undersampler</w:t>
             </w:r>
-            <w:proofErr w:type="spellStart"/>
-            <w:r>
-              <w:rPr>
-                <w:lang w:val="en-US"/>
-              </w:rPr>
-              <w:t>Undersampler</w:t>
-            </w:r>
-            <w:proofErr w:type="spellEnd"/>
           </w:p>
         </w:tc>
         <w:tc>
@@ -15386,33 +14519,11 @@
                 <w:lang w:val="en-US" w:eastAsia="ru-RU"/>
               </w:rPr>
             </w:pPr>
-            <w:proofErr w:type="spellStart"/>
             <w:r>
               <w:rPr>
                 <w:lang w:val="en-US"/>
               </w:rPr>
-              <w:t>LightGBM</w:t>
-            </w:r>
-            <w:proofErr w:type="spellEnd"/>
-            <w:r>
-              <w:rPr>
-                <w:lang w:val="en-US"/>
-              </w:rPr>
-              <w:t xml:space="preserve"> Classifier w/ Label Encoder + Replace Nullable Types Transformer + Imputer + </w:t>
-            </w:r>
-            <w:proofErr w:type="spellStart"/>
-            <w:r>
-              <w:rPr>
-                <w:lang w:val="en-US"/>
-              </w:rPr>
-              <w:t>Undersampler</w:t>
-            </w:r>
-            <w:proofErr w:type="spellEnd"/>
-            <w:r>
-              <w:rPr>
-                <w:lang w:val="en-US"/>
-              </w:rPr>
-              <w:t xml:space="preserve"> + Select Columns Transformer</w:t>
+              <w:t>LightGBM Classifier w/ Label Encoder + Replace Nullable Types Transformer + Imputer + Undersampler + Select Columns Transformer</w:t>
             </w:r>
           </w:p>
         </w:tc>
@@ -15508,18 +14619,8 @@
           <w:sz w:val="28"/>
           <w:szCs w:val="28"/>
         </w:rPr>
-        <w:t xml:space="preserve">Далее взяли лучший </w:t>
-      </w:r>
-      <w:proofErr w:type="spellStart"/>
-      <w:r>
-        <w:rPr>
-          <w:rFonts w:ascii="Times New Roman" w:hAnsi="Times New Roman" w:cs="Times New Roman"/>
-          <w:sz w:val="28"/>
-          <w:szCs w:val="28"/>
-        </w:rPr>
-        <w:t>PipeLine</w:t>
-      </w:r>
-      <w:proofErr w:type="spellEnd"/>
+        <w:t>Далее взяли лучший PipeLine</w:t>
+      </w:r>
       <w:r>
         <w:rPr>
           <w:rFonts w:ascii="Times New Roman" w:hAnsi="Times New Roman" w:cs="Times New Roman"/>
@@ -15542,18 +14643,34 @@
           <w:sz w:val="28"/>
           <w:szCs w:val="28"/>
         </w:rPr>
-        <w:t xml:space="preserve">Логистическая Регрессия, Случайный Лес, Дерево Решений, Градиентный </w:t>
-      </w:r>
-      <w:proofErr w:type="spellStart"/>
-      <w:r>
-        <w:rPr>
-          <w:rFonts w:ascii="Times New Roman" w:hAnsi="Times New Roman" w:cs="Times New Roman"/>
-          <w:sz w:val="28"/>
-          <w:szCs w:val="28"/>
-        </w:rPr>
-        <w:t>бустинг</w:t>
-      </w:r>
-      <w:proofErr w:type="spellEnd"/>
+        <w:t xml:space="preserve">Логистическая Регрессия, Случайный Лес, Дерево Решений, Градиентный бустинг </w:t>
+      </w:r>
+      <w:r>
+        <w:rPr>
+          <w:rFonts w:ascii="Times New Roman" w:hAnsi="Times New Roman" w:cs="Times New Roman"/>
+          <w:sz w:val="28"/>
+          <w:szCs w:val="28"/>
+          <w:lang w:val="en-US"/>
+        </w:rPr>
+        <w:t>LigthGBM</w:t>
+      </w:r>
+      <w:r>
+        <w:rPr>
+          <w:rFonts w:ascii="Times New Roman" w:hAnsi="Times New Roman" w:cs="Times New Roman"/>
+          <w:sz w:val="28"/>
+          <w:szCs w:val="28"/>
+        </w:rPr>
+        <w:t>, Расширенные Деревья (</w:t>
+      </w:r>
+      <w:r>
+        <w:rPr>
+          <w:rFonts w:ascii="Times New Roman" w:hAnsi="Times New Roman" w:cs="Times New Roman"/>
+          <w:sz w:val="28"/>
+          <w:szCs w:val="28"/>
+          <w:lang w:val="en-US"/>
+        </w:rPr>
+        <w:t>Extra</w:t>
+      </w:r>
       <w:r>
         <w:rPr>
           <w:rFonts w:ascii="Times New Roman" w:hAnsi="Times New Roman" w:cs="Times New Roman"/>
@@ -15562,7 +14679,6 @@
         </w:rPr>
         <w:t xml:space="preserve"> </w:t>
       </w:r>
-      <w:proofErr w:type="spellStart"/>
       <w:r>
         <w:rPr>
           <w:rFonts w:ascii="Times New Roman" w:hAnsi="Times New Roman" w:cs="Times New Roman"/>
@@ -15570,16 +14686,23 @@
           <w:szCs w:val="28"/>
           <w:lang w:val="en-US"/>
         </w:rPr>
-        <w:t>LigthGBM</w:t>
-      </w:r>
-      <w:proofErr w:type="spellEnd"/>
-      <w:r>
-        <w:rPr>
-          <w:rFonts w:ascii="Times New Roman" w:hAnsi="Times New Roman" w:cs="Times New Roman"/>
-          <w:sz w:val="28"/>
-          <w:szCs w:val="28"/>
-        </w:rPr>
-        <w:t>, Расширенные Деревья (</w:t>
+        <w:t>Trees</w:t>
+      </w:r>
+      <w:r>
+        <w:rPr>
+          <w:rFonts w:ascii="Times New Roman" w:hAnsi="Times New Roman" w:cs="Times New Roman"/>
+          <w:sz w:val="28"/>
+          <w:szCs w:val="28"/>
+        </w:rPr>
+        <w:t>)</w:t>
+      </w:r>
+      <w:r>
+        <w:rPr>
+          <w:rFonts w:ascii="Times New Roman" w:hAnsi="Times New Roman" w:cs="Times New Roman"/>
+          <w:sz w:val="28"/>
+          <w:szCs w:val="28"/>
+        </w:rPr>
+        <w:t xml:space="preserve">, Градиентный бустинг </w:t>
       </w:r>
       <w:r>
         <w:rPr>
@@ -15588,15 +14711,23 @@
           <w:szCs w:val="28"/>
           <w:lang w:val="en-US"/>
         </w:rPr>
-        <w:t>Extra</w:t>
-      </w:r>
-      <w:r>
-        <w:rPr>
-          <w:rFonts w:ascii="Times New Roman" w:hAnsi="Times New Roman" w:cs="Times New Roman"/>
-          <w:sz w:val="28"/>
-          <w:szCs w:val="28"/>
-        </w:rPr>
-        <w:t xml:space="preserve"> </w:t>
+        <w:t>CatBoost</w:t>
+      </w:r>
+      <w:r>
+        <w:rPr>
+          <w:rFonts w:ascii="Times New Roman" w:hAnsi="Times New Roman" w:cs="Times New Roman"/>
+          <w:sz w:val="28"/>
+          <w:szCs w:val="28"/>
+        </w:rPr>
+        <w:t xml:space="preserve">, </w:t>
+      </w:r>
+      <w:r>
+        <w:rPr>
+          <w:rFonts w:ascii="Times New Roman" w:hAnsi="Times New Roman" w:cs="Times New Roman"/>
+          <w:sz w:val="28"/>
+          <w:szCs w:val="28"/>
+        </w:rPr>
+        <w:t xml:space="preserve">Градиентный бустинг </w:t>
       </w:r>
       <w:r>
         <w:rPr>
@@ -15605,125 +14736,16 @@
           <w:szCs w:val="28"/>
           <w:lang w:val="en-US"/>
         </w:rPr>
-        <w:t>Trees</w:t>
-      </w:r>
-      <w:r>
-        <w:rPr>
-          <w:rFonts w:ascii="Times New Roman" w:hAnsi="Times New Roman" w:cs="Times New Roman"/>
-          <w:sz w:val="28"/>
-          <w:szCs w:val="28"/>
-        </w:rPr>
-        <w:t>)</w:t>
-      </w:r>
-      <w:r>
-        <w:rPr>
-          <w:rFonts w:ascii="Times New Roman" w:hAnsi="Times New Roman" w:cs="Times New Roman"/>
-          <w:sz w:val="28"/>
-          <w:szCs w:val="28"/>
-        </w:rPr>
-        <w:t xml:space="preserve">, Градиентный </w:t>
-      </w:r>
-      <w:proofErr w:type="spellStart"/>
-      <w:r>
-        <w:rPr>
-          <w:rFonts w:ascii="Times New Roman" w:hAnsi="Times New Roman" w:cs="Times New Roman"/>
-          <w:sz w:val="28"/>
-          <w:szCs w:val="28"/>
-        </w:rPr>
-        <w:t>бустинг</w:t>
-      </w:r>
-      <w:proofErr w:type="spellEnd"/>
-      <w:r>
-        <w:rPr>
-          <w:rFonts w:ascii="Times New Roman" w:hAnsi="Times New Roman" w:cs="Times New Roman"/>
-          <w:sz w:val="28"/>
-          <w:szCs w:val="28"/>
-        </w:rPr>
-        <w:t xml:space="preserve"> </w:t>
-      </w:r>
-      <w:proofErr w:type="spellStart"/>
-      <w:r>
-        <w:rPr>
-          <w:rFonts w:ascii="Times New Roman" w:hAnsi="Times New Roman" w:cs="Times New Roman"/>
-          <w:sz w:val="28"/>
-          <w:szCs w:val="28"/>
-          <w:lang w:val="en-US"/>
-        </w:rPr>
-        <w:t>CatBoost</w:t>
-      </w:r>
-      <w:proofErr w:type="spellEnd"/>
-      <w:r>
-        <w:rPr>
-          <w:rFonts w:ascii="Times New Roman" w:hAnsi="Times New Roman" w:cs="Times New Roman"/>
-          <w:sz w:val="28"/>
-          <w:szCs w:val="28"/>
-        </w:rPr>
-        <w:t xml:space="preserve">, </w:t>
-      </w:r>
-      <w:r>
-        <w:rPr>
-          <w:rFonts w:ascii="Times New Roman" w:hAnsi="Times New Roman" w:cs="Times New Roman"/>
-          <w:sz w:val="28"/>
-          <w:szCs w:val="28"/>
-        </w:rPr>
-        <w:t xml:space="preserve">Градиентный </w:t>
-      </w:r>
-      <w:proofErr w:type="spellStart"/>
-      <w:r>
-        <w:rPr>
-          <w:rFonts w:ascii="Times New Roman" w:hAnsi="Times New Roman" w:cs="Times New Roman"/>
-          <w:sz w:val="28"/>
-          <w:szCs w:val="28"/>
-        </w:rPr>
-        <w:t>бустинг</w:t>
-      </w:r>
-      <w:proofErr w:type="spellEnd"/>
-      <w:r>
-        <w:rPr>
-          <w:rFonts w:ascii="Times New Roman" w:hAnsi="Times New Roman" w:cs="Times New Roman"/>
-          <w:sz w:val="28"/>
-          <w:szCs w:val="28"/>
-        </w:rPr>
-        <w:t xml:space="preserve"> </w:t>
-      </w:r>
-      <w:proofErr w:type="spellStart"/>
-      <w:r>
-        <w:rPr>
-          <w:rFonts w:ascii="Times New Roman" w:hAnsi="Times New Roman" w:cs="Times New Roman"/>
-          <w:sz w:val="28"/>
-          <w:szCs w:val="28"/>
-          <w:lang w:val="en-US"/>
-        </w:rPr>
         <w:t>XGBoost</w:t>
       </w:r>
-      <w:proofErr w:type="spellEnd"/>
-      <w:r>
-        <w:rPr>
-          <w:rFonts w:ascii="Times New Roman" w:hAnsi="Times New Roman" w:cs="Times New Roman"/>
-          <w:sz w:val="28"/>
-          <w:szCs w:val="28"/>
-        </w:rPr>
-        <w:t xml:space="preserve">. И модель классификации, обрабатывающая результаты </w:t>
-      </w:r>
-      <w:proofErr w:type="spellStart"/>
-      <w:r>
-        <w:rPr>
-          <w:rFonts w:ascii="Times New Roman" w:hAnsi="Times New Roman" w:cs="Times New Roman"/>
-          <w:sz w:val="28"/>
-          <w:szCs w:val="28"/>
-        </w:rPr>
-        <w:t>ансамбла</w:t>
-      </w:r>
-      <w:proofErr w:type="spellEnd"/>
-      <w:r>
-        <w:rPr>
-          <w:rFonts w:ascii="Times New Roman" w:hAnsi="Times New Roman" w:cs="Times New Roman"/>
-          <w:sz w:val="28"/>
-          <w:szCs w:val="28"/>
-        </w:rPr>
-        <w:t xml:space="preserve"> – </w:t>
-      </w:r>
-      <w:proofErr w:type="spellStart"/>
+      <w:r>
+        <w:rPr>
+          <w:rFonts w:ascii="Times New Roman" w:hAnsi="Times New Roman" w:cs="Times New Roman"/>
+          <w:sz w:val="28"/>
+          <w:szCs w:val="28"/>
+        </w:rPr>
+        <w:t xml:space="preserve">. И модель классификации, обрабатывающая результаты ансамбла – </w:t>
+      </w:r>
       <w:r>
         <w:rPr>
           <w:rFonts w:ascii="Times New Roman" w:hAnsi="Times New Roman" w:cs="Times New Roman"/>
@@ -15732,7 +14754,6 @@
         </w:rPr>
         <w:t>ElasticNet</w:t>
       </w:r>
-      <w:proofErr w:type="spellEnd"/>
       <w:r>
         <w:rPr>
           <w:rFonts w:ascii="Times New Roman" w:hAnsi="Times New Roman" w:cs="Times New Roman"/>
@@ -15863,7 +14884,6 @@
           <w:szCs w:val="28"/>
         </w:rPr>
       </w:pPr>
-      <w:proofErr w:type="spellStart"/>
       <w:r>
         <w:rPr>
           <w:rFonts w:ascii="Times New Roman" w:hAnsi="Times New Roman" w:cs="Times New Roman"/>
@@ -15871,17 +14891,7 @@
           <w:szCs w:val="28"/>
           <w:lang w:val="en-US"/>
         </w:rPr>
-        <w:t>Qini</w:t>
-      </w:r>
-      <w:proofErr w:type="spellEnd"/>
-      <w:r>
-        <w:rPr>
-          <w:rFonts w:ascii="Times New Roman" w:hAnsi="Times New Roman" w:cs="Times New Roman"/>
-          <w:sz w:val="28"/>
-          <w:szCs w:val="28"/>
-          <w:lang w:val="en-US"/>
-        </w:rPr>
-        <w:t xml:space="preserve"> curve AUC = </w:t>
+        <w:t xml:space="preserve">Qini curve AUC = </w:t>
       </w:r>
       <w:r>
         <w:rPr>
@@ -15909,7 +14919,6 @@
           <w:szCs w:val="28"/>
         </w:rPr>
       </w:pPr>
-      <w:proofErr w:type="spellStart"/>
       <w:r>
         <w:rPr>
           <w:rFonts w:ascii="Times New Roman" w:hAnsi="Times New Roman" w:cs="Times New Roman"/>
@@ -15917,17 +14926,7 @@
           <w:szCs w:val="28"/>
           <w:lang w:val="en-US"/>
         </w:rPr>
-        <w:t>UpLift</w:t>
-      </w:r>
-      <w:proofErr w:type="spellEnd"/>
-      <w:r>
-        <w:rPr>
-          <w:rFonts w:ascii="Times New Roman" w:hAnsi="Times New Roman" w:cs="Times New Roman"/>
-          <w:sz w:val="28"/>
-          <w:szCs w:val="28"/>
-          <w:lang w:val="en-US"/>
-        </w:rPr>
-        <w:t xml:space="preserve"> curve AUC = </w:t>
+        <w:t xml:space="preserve">UpLift curve AUC = </w:t>
       </w:r>
       <w:r>
         <w:rPr>
@@ -16036,15 +15035,7 @@
           <w:sz w:val="28"/>
           <w:szCs w:val="28"/>
         </w:rPr>
-        <w:t>1</w:t>
-      </w:r>
-      <w:r>
-        <w:rPr>
-          <w:rFonts w:ascii="Times New Roman" w:hAnsi="Times New Roman" w:cs="Times New Roman"/>
-          <w:sz w:val="28"/>
-          <w:szCs w:val="28"/>
-        </w:rPr>
-        <w:t>6</w:t>
+        <w:t>16</w:t>
       </w:r>
       <w:r>
         <w:rPr>
@@ -16067,6 +15058,7 @@
       <w:r>
         <w:rPr>
           <w:rFonts w:ascii="Times New Roman" w:hAnsi="Times New Roman" w:cs="Times New Roman"/>
+          <w:noProof/>
           <w:sz w:val="28"/>
           <w:szCs w:val="28"/>
         </w:rPr>
@@ -16114,10 +15106,7 @@
         <w:jc w:val="center"/>
       </w:pPr>
       <w:r>
-        <w:t>Рисунок 1</w:t>
-      </w:r>
-      <w:r>
-        <w:t>6</w:t>
+        <w:t>Рисунок 16</w:t>
       </w:r>
       <w:r>
         <w:t>.</w:t>
@@ -16134,14 +15123,12 @@
       <w:r>
         <w:t xml:space="preserve"> и </w:t>
       </w:r>
-      <w:proofErr w:type="spellStart"/>
       <w:r>
         <w:rPr>
           <w:lang w:val="en-US"/>
         </w:rPr>
         <w:t>UpLift</w:t>
       </w:r>
-      <w:proofErr w:type="spellEnd"/>
       <w:r>
         <w:t xml:space="preserve"> </w:t>
       </w:r>
@@ -16222,23 +15209,7 @@
           <w:sz w:val="28"/>
           <w:szCs w:val="28"/>
         </w:rPr>
-        <w:t>1</w:t>
-      </w:r>
-      <w:r>
-        <w:rPr>
-          <w:rFonts w:ascii="Times New Roman" w:hAnsi="Times New Roman" w:cs="Times New Roman"/>
-          <w:sz w:val="28"/>
-          <w:szCs w:val="28"/>
-        </w:rPr>
-        <w:t>7</w:t>
-      </w:r>
-      <w:r>
-        <w:rPr>
-          <w:rFonts w:ascii="Times New Roman" w:hAnsi="Times New Roman" w:cs="Times New Roman"/>
-          <w:sz w:val="28"/>
-          <w:szCs w:val="28"/>
-        </w:rPr>
-        <w:t>.</w:t>
+        <w:t>17.</w:t>
       </w:r>
     </w:p>
     <w:p>
@@ -16256,6 +15227,7 @@
       <w:r>
         <w:rPr>
           <w:rFonts w:ascii="Times New Roman" w:hAnsi="Times New Roman" w:cs="Times New Roman"/>
+          <w:noProof/>
           <w:sz w:val="28"/>
           <w:szCs w:val="28"/>
         </w:rPr>
@@ -16303,10 +15275,7 @@
         <w:ind w:left="720"/>
       </w:pPr>
       <w:r>
-        <w:t>Рисунок 1</w:t>
-      </w:r>
-      <w:r>
-        <w:t>7</w:t>
+        <w:t>Рисунок 17</w:t>
       </w:r>
       <w:r>
         <w:t>.</w:t>
@@ -16323,25 +15292,17 @@
       <w:r>
         <w:t xml:space="preserve"> и </w:t>
       </w:r>
-      <w:proofErr w:type="spellStart"/>
       <w:r>
         <w:rPr>
           <w:lang w:val="en-US"/>
         </w:rPr>
         <w:t>UpLift</w:t>
       </w:r>
-      <w:proofErr w:type="spellEnd"/>
       <w:r>
         <w:t xml:space="preserve"> </w:t>
       </w:r>
       <w:r>
-        <w:t xml:space="preserve">для результатов моделирования с двумя моделями в </w:t>
-      </w:r>
-      <w:r>
-        <w:t>худ</w:t>
-      </w:r>
-      <w:r>
-        <w:t>шем случае</w:t>
+        <w:t>для результатов моделирования с двумя моделями в худшем случае</w:t>
       </w:r>
     </w:p>
     <w:p>
@@ -16490,25 +15451,7 @@
           <w:sz w:val="28"/>
           <w:szCs w:val="28"/>
         </w:rPr>
-        <w:t xml:space="preserve">Если считать, что наши целевые переменные достоверные, то косвенно оценивать качество моделей для сравнения можно и с помощью среднеквадратичной ошибки. Ведь та модель, которая лучше всего обучиться на тренировочных данных и тестовых данных и должна потенциально иметь наилучший </w:t>
-      </w:r>
-      <w:proofErr w:type="spellStart"/>
-      <w:r>
-        <w:rPr>
-          <w:rFonts w:ascii="Times New Roman" w:hAnsi="Times New Roman" w:cs="Times New Roman"/>
-          <w:sz w:val="28"/>
-          <w:szCs w:val="28"/>
-        </w:rPr>
-        <w:t>UpLift</w:t>
-      </w:r>
-      <w:proofErr w:type="spellEnd"/>
-      <w:r>
-        <w:rPr>
-          <w:rFonts w:ascii="Times New Roman" w:hAnsi="Times New Roman" w:cs="Times New Roman"/>
-          <w:sz w:val="28"/>
-          <w:szCs w:val="28"/>
-        </w:rPr>
-        <w:t xml:space="preserve"> на практике.</w:t>
+        <w:t>Если считать, что наши целевые переменные достоверные, то косвенно оценивать качество моделей для сравнения можно и с помощью среднеквадратичной ошибки. Ведь та модель, которая лучше всего обучиться на тренировочных данных и тестовых данных и должна потенциально иметь наилучший UpLift на практике.</w:t>
       </w:r>
     </w:p>
     <w:p>
@@ -16528,25 +15471,7 @@
           <w:sz w:val="28"/>
           <w:szCs w:val="28"/>
         </w:rPr>
-        <w:t xml:space="preserve">Сравнение структур моделей будет происходить с помощью библиотеки </w:t>
-      </w:r>
-      <w:proofErr w:type="spellStart"/>
-      <w:r>
-        <w:rPr>
-          <w:rFonts w:ascii="Times New Roman" w:hAnsi="Times New Roman" w:cs="Times New Roman"/>
-          <w:sz w:val="28"/>
-          <w:szCs w:val="28"/>
-        </w:rPr>
-        <w:t>evalml</w:t>
-      </w:r>
-      <w:proofErr w:type="spellEnd"/>
-      <w:r>
-        <w:rPr>
-          <w:rFonts w:ascii="Times New Roman" w:hAnsi="Times New Roman" w:cs="Times New Roman"/>
-          <w:sz w:val="28"/>
-          <w:szCs w:val="28"/>
-        </w:rPr>
-        <w:t>, которая содержит внутри себя уже весь реализованный функционал.</w:t>
+        <w:t>Сравнение структур моделей будет происходить с помощью библиотеки evalml, которая содержит внутри себя уже весь реализованный функционал.</w:t>
       </w:r>
     </w:p>
     <w:p>
@@ -16566,43 +15491,23 @@
           <w:sz w:val="28"/>
           <w:szCs w:val="28"/>
         </w:rPr>
-        <w:t xml:space="preserve">По итогам поиска по 11-ти моделям, наилучшие показатели имеет уже использованный ранее градиентный </w:t>
-      </w:r>
-      <w:proofErr w:type="spellStart"/>
-      <w:r>
-        <w:rPr>
-          <w:rFonts w:ascii="Times New Roman" w:hAnsi="Times New Roman" w:cs="Times New Roman"/>
-          <w:sz w:val="28"/>
-          <w:szCs w:val="28"/>
-        </w:rPr>
-        <w:t>бустинг</w:t>
-      </w:r>
-      <w:proofErr w:type="spellEnd"/>
-      <w:r>
-        <w:rPr>
-          <w:rFonts w:ascii="Times New Roman" w:hAnsi="Times New Roman" w:cs="Times New Roman"/>
-          <w:sz w:val="28"/>
-          <w:szCs w:val="28"/>
-        </w:rPr>
-        <w:t xml:space="preserve"> из библиотеки Яндекс </w:t>
-      </w:r>
-      <w:proofErr w:type="spellStart"/>
-      <w:r>
-        <w:rPr>
-          <w:rFonts w:ascii="Times New Roman" w:hAnsi="Times New Roman" w:cs="Times New Roman"/>
-          <w:sz w:val="28"/>
-          <w:szCs w:val="28"/>
-        </w:rPr>
-        <w:t>CatBoost</w:t>
-      </w:r>
-      <w:proofErr w:type="spellEnd"/>
-      <w:r>
-        <w:rPr>
-          <w:rFonts w:ascii="Times New Roman" w:hAnsi="Times New Roman" w:cs="Times New Roman"/>
-          <w:sz w:val="28"/>
-          <w:szCs w:val="28"/>
-        </w:rPr>
-        <w:t>. Лучшие результаты в таблице 1.</w:t>
+        <w:t xml:space="preserve">По итогам поиска по 11-ти моделям, наилучшие показатели имеет уже использованный ранее градиентный бустинг из библиотеки Яндекс CatBoost. Лучшие результаты в таблице </w:t>
+      </w:r>
+      <w:r>
+        <w:rPr>
+          <w:rFonts w:ascii="Times New Roman" w:hAnsi="Times New Roman" w:cs="Times New Roman"/>
+          <w:sz w:val="28"/>
+          <w:szCs w:val="28"/>
+        </w:rPr>
+        <w:t>2</w:t>
+      </w:r>
+      <w:r>
+        <w:rPr>
+          <w:rFonts w:ascii="Times New Roman" w:hAnsi="Times New Roman" w:cs="Times New Roman"/>
+          <w:sz w:val="28"/>
+          <w:szCs w:val="28"/>
+        </w:rPr>
+        <w:t>.</w:t>
       </w:r>
     </w:p>
     <w:tbl>
@@ -16676,7 +15581,6 @@
                 <w:lang w:eastAsia="ru-RU"/>
               </w:rPr>
             </w:pPr>
-            <w:proofErr w:type="spellStart"/>
             <w:r>
               <w:rPr>
                 <w:rFonts w:ascii="Calibri" w:eastAsia="Times New Roman" w:hAnsi="Calibri" w:cs="Calibri"/>
@@ -16686,7 +15590,6 @@
               </w:rPr>
               <w:t>pipeline_name</w:t>
             </w:r>
-            <w:proofErr w:type="spellEnd"/>
           </w:p>
         </w:tc>
         <w:tc>
@@ -16713,7 +15616,6 @@
                 <w:lang w:eastAsia="ru-RU"/>
               </w:rPr>
             </w:pPr>
-            <w:proofErr w:type="spellStart"/>
             <w:r>
               <w:rPr>
                 <w:rFonts w:ascii="Calibri" w:eastAsia="Times New Roman" w:hAnsi="Calibri" w:cs="Calibri"/>
@@ -16723,7 +15625,6 @@
               </w:rPr>
               <w:t>validation_score</w:t>
             </w:r>
-            <w:proofErr w:type="spellEnd"/>
           </w:p>
         </w:tc>
         <w:tc>
@@ -16750,7 +15651,6 @@
                 <w:lang w:eastAsia="ru-RU"/>
               </w:rPr>
             </w:pPr>
-            <w:proofErr w:type="spellStart"/>
             <w:r>
               <w:rPr>
                 <w:rFonts w:ascii="Calibri" w:eastAsia="Times New Roman" w:hAnsi="Calibri" w:cs="Calibri"/>
@@ -16760,7 +15660,6 @@
               </w:rPr>
               <w:t>percent_better_baseline</w:t>
             </w:r>
-            <w:proofErr w:type="spellEnd"/>
           </w:p>
         </w:tc>
       </w:tr>
@@ -16816,19 +15715,11 @@
                 <w:lang w:val="en-US" w:eastAsia="ru-RU"/>
               </w:rPr>
             </w:pPr>
-            <w:proofErr w:type="spellStart"/>
             <w:r>
               <w:rPr>
                 <w:lang w:val="en-US"/>
               </w:rPr>
-              <w:t>CatBoost</w:t>
-            </w:r>
-            <w:proofErr w:type="spellEnd"/>
-            <w:r>
-              <w:rPr>
-                <w:lang w:val="en-US"/>
-              </w:rPr>
-              <w:t xml:space="preserve"> Regressor w/ Replace Nullable Types Transformer + Imputer + Select Columns Transformer</w:t>
+              <w:t>CatBoost Regressor w/ Replace Nullable Types Transformer + Imputer + Select Columns Transformer</w:t>
             </w:r>
           </w:p>
         </w:tc>
@@ -16945,21 +15836,7 @@
               <w:rPr>
                 <w:lang w:val="en-US"/>
               </w:rPr>
-              <w:t xml:space="preserve">Elastic Net Regressor w/ Replace Nullable Types Transformer + Imputer + Standard Scaler + RF Regressor Select </w:t>
-            </w:r>
-            <w:proofErr w:type="gramStart"/>
-            <w:r>
-              <w:rPr>
-                <w:lang w:val="en-US"/>
-              </w:rPr>
-              <w:t>From</w:t>
-            </w:r>
-            <w:proofErr w:type="gramEnd"/>
-            <w:r>
-              <w:rPr>
-                <w:lang w:val="en-US"/>
-              </w:rPr>
-              <w:t xml:space="preserve"> Model</w:t>
+              <w:t>Elastic Net Regressor w/ Replace Nullable Types Transformer + Imputer + Standard Scaler + RF Regressor Select From Model</w:t>
             </w:r>
           </w:p>
         </w:tc>
@@ -17072,35 +15949,9 @@
                 <w:lang w:val="en-US" w:eastAsia="ru-RU"/>
               </w:rPr>
             </w:pPr>
-            <w:proofErr w:type="spellStart"/>
             <w:r>
-              <w:t>Mean</w:t>
+              <w:t>Mean Baseline Regression Pipeline</w:t>
             </w:r>
-            <w:proofErr w:type="spellEnd"/>
-            <w:r>
-              <w:t xml:space="preserve"> </w:t>
-            </w:r>
-            <w:proofErr w:type="spellStart"/>
-            <w:r>
-              <w:t>Baseline</w:t>
-            </w:r>
-            <w:proofErr w:type="spellEnd"/>
-            <w:r>
-              <w:t xml:space="preserve"> </w:t>
-            </w:r>
-            <w:proofErr w:type="spellStart"/>
-            <w:r>
-              <w:t>Regression</w:t>
-            </w:r>
-            <w:proofErr w:type="spellEnd"/>
-            <w:r>
-              <w:t xml:space="preserve"> </w:t>
-            </w:r>
-            <w:proofErr w:type="spellStart"/>
-            <w:r>
-              <w:t>Pipeline</w:t>
-            </w:r>
-            <w:proofErr w:type="spellEnd"/>
           </w:p>
         </w:tc>
         <w:tc>
@@ -17169,14 +16020,9 @@
       <w:r>
         <w:t xml:space="preserve">Таблица </w:t>
       </w:r>
-      <w:fldSimple w:instr=" SEQ Таблица \* ARABIC ">
-        <w:r>
-          <w:rPr>
-            <w:noProof/>
-          </w:rPr>
-          <w:t>1</w:t>
-        </w:r>
-      </w:fldSimple>
+      <w:r>
+        <w:t>2.</w:t>
+      </w:r>
     </w:p>
     <w:p>
       <w:pPr>
@@ -17196,43 +16042,7 @@
           <w:sz w:val="28"/>
           <w:szCs w:val="28"/>
         </w:rPr>
-        <w:t xml:space="preserve">Далее взяли лучший </w:t>
-      </w:r>
-      <w:proofErr w:type="spellStart"/>
-      <w:r>
-        <w:rPr>
-          <w:rFonts w:ascii="Times New Roman" w:hAnsi="Times New Roman" w:cs="Times New Roman"/>
-          <w:sz w:val="28"/>
-          <w:szCs w:val="28"/>
-        </w:rPr>
-        <w:t>PipeLine</w:t>
-      </w:r>
-      <w:proofErr w:type="spellEnd"/>
-      <w:r>
-        <w:rPr>
-          <w:rFonts w:ascii="Times New Roman" w:hAnsi="Times New Roman" w:cs="Times New Roman"/>
-          <w:sz w:val="28"/>
-          <w:szCs w:val="28"/>
-        </w:rPr>
-        <w:t xml:space="preserve">: регрессионная модель градиентного </w:t>
-      </w:r>
-      <w:proofErr w:type="spellStart"/>
-      <w:r>
-        <w:rPr>
-          <w:rFonts w:ascii="Times New Roman" w:hAnsi="Times New Roman" w:cs="Times New Roman"/>
-          <w:sz w:val="28"/>
-          <w:szCs w:val="28"/>
-        </w:rPr>
-        <w:t>бустинга</w:t>
-      </w:r>
-      <w:proofErr w:type="spellEnd"/>
-      <w:r>
-        <w:rPr>
-          <w:rFonts w:ascii="Times New Roman" w:hAnsi="Times New Roman" w:cs="Times New Roman"/>
-          <w:sz w:val="28"/>
-          <w:szCs w:val="28"/>
-        </w:rPr>
-        <w:t xml:space="preserve"> от </w:t>
+        <w:t xml:space="preserve">Далее взяли лучший PipeLine: регрессионная модель градиентного бустинга от </w:t>
       </w:r>
       <w:r>
         <w:rPr>
@@ -17248,25 +16058,7 @@
           <w:sz w:val="28"/>
           <w:szCs w:val="28"/>
         </w:rPr>
-        <w:t xml:space="preserve"> </w:t>
-      </w:r>
-      <w:proofErr w:type="spellStart"/>
-      <w:r>
-        <w:rPr>
-          <w:rFonts w:ascii="Times New Roman" w:hAnsi="Times New Roman" w:cs="Times New Roman"/>
-          <w:sz w:val="28"/>
-          <w:szCs w:val="28"/>
-        </w:rPr>
-        <w:t>CatBoost</w:t>
-      </w:r>
-      <w:proofErr w:type="spellEnd"/>
-      <w:r>
-        <w:rPr>
-          <w:rFonts w:ascii="Times New Roman" w:hAnsi="Times New Roman" w:cs="Times New Roman"/>
-          <w:sz w:val="28"/>
-          <w:szCs w:val="28"/>
-        </w:rPr>
-        <w:t>, с выбором наиболее значимых для модели параметров</w:t>
+        <w:t xml:space="preserve"> CatBoost, с выбором наиболее значимых для модели параметров</w:t>
       </w:r>
       <w:r>
         <w:rPr>
@@ -17424,7 +16216,6 @@
         </w:rPr>
       </w:pPr>
       <w:bookmarkStart w:id="26" w:name="OLE_LINK1"/>
-      <w:proofErr w:type="spellStart"/>
       <w:r>
         <w:rPr>
           <w:rFonts w:ascii="Times New Roman" w:hAnsi="Times New Roman" w:cs="Times New Roman"/>
@@ -17432,17 +16223,7 @@
           <w:szCs w:val="28"/>
           <w:lang w:val="en-US"/>
         </w:rPr>
-        <w:t>Qini</w:t>
-      </w:r>
-      <w:proofErr w:type="spellEnd"/>
-      <w:r>
-        <w:rPr>
-          <w:rFonts w:ascii="Times New Roman" w:hAnsi="Times New Roman" w:cs="Times New Roman"/>
-          <w:sz w:val="28"/>
-          <w:szCs w:val="28"/>
-          <w:lang w:val="en-US"/>
-        </w:rPr>
-        <w:t xml:space="preserve"> curve AUC </w:t>
+        <w:t xml:space="preserve">Qini curve AUC </w:t>
       </w:r>
       <w:bookmarkEnd w:id="26"/>
       <w:r>
@@ -17481,7 +16262,6 @@
         </w:rPr>
       </w:pPr>
       <w:bookmarkStart w:id="27" w:name="OLE_LINK2"/>
-      <w:proofErr w:type="spellStart"/>
       <w:r>
         <w:rPr>
           <w:rFonts w:ascii="Times New Roman" w:hAnsi="Times New Roman" w:cs="Times New Roman"/>
@@ -17489,17 +16269,7 @@
           <w:szCs w:val="28"/>
           <w:lang w:val="en-US"/>
         </w:rPr>
-        <w:t>UpLift</w:t>
-      </w:r>
-      <w:proofErr w:type="spellEnd"/>
-      <w:r>
-        <w:rPr>
-          <w:rFonts w:ascii="Times New Roman" w:hAnsi="Times New Roman" w:cs="Times New Roman"/>
-          <w:sz w:val="28"/>
-          <w:szCs w:val="28"/>
-          <w:lang w:val="en-US"/>
-        </w:rPr>
-        <w:t xml:space="preserve"> curve AUC </w:t>
+        <w:t xml:space="preserve">UpLift curve AUC </w:t>
       </w:r>
       <w:bookmarkEnd w:id="27"/>
       <w:r>
@@ -17525,7 +16295,7 @@
       <w:pPr>
         <w:keepNext/>
         <w:spacing w:after="0" w:line="360" w:lineRule="auto"/>
-        <w:ind w:right="566"/>
+        <w:ind w:right="566" w:firstLine="851"/>
         <w:jc w:val="both"/>
         <w:rPr>
           <w:rFonts w:ascii="Times New Roman" w:hAnsi="Times New Roman" w:cs="Times New Roman"/>
@@ -17617,15 +16387,7 @@
           <w:sz w:val="28"/>
           <w:szCs w:val="28"/>
         </w:rPr>
-        <w:t>1</w:t>
-      </w:r>
-      <w:r>
-        <w:rPr>
-          <w:rFonts w:ascii="Times New Roman" w:hAnsi="Times New Roman" w:cs="Times New Roman"/>
-          <w:sz w:val="28"/>
-          <w:szCs w:val="28"/>
-        </w:rPr>
-        <w:t>8</w:t>
+        <w:t>18</w:t>
       </w:r>
       <w:r>
         <w:rPr>
@@ -17648,6 +16410,7 @@
       <w:r>
         <w:rPr>
           <w:rFonts w:ascii="Times New Roman" w:hAnsi="Times New Roman" w:cs="Times New Roman"/>
+          <w:noProof/>
           <w:sz w:val="28"/>
           <w:szCs w:val="28"/>
         </w:rPr>
@@ -17695,10 +16458,7 @@
         <w:jc w:val="center"/>
       </w:pPr>
       <w:r>
-        <w:t>Рисунок 1</w:t>
-      </w:r>
-      <w:r>
-        <w:t>8</w:t>
+        <w:t>Рисунок 18</w:t>
       </w:r>
       <w:r>
         <w:t>.</w:t>
@@ -17715,14 +16475,12 @@
       <w:r>
         <w:t xml:space="preserve"> и </w:t>
       </w:r>
-      <w:proofErr w:type="spellStart"/>
       <w:r>
         <w:rPr>
           <w:lang w:val="en-US"/>
         </w:rPr>
         <w:t>UpLift</w:t>
       </w:r>
-      <w:proofErr w:type="spellEnd"/>
       <w:r>
         <w:t xml:space="preserve"> </w:t>
       </w:r>
@@ -17803,23 +16561,7 @@
           <w:sz w:val="28"/>
           <w:szCs w:val="28"/>
         </w:rPr>
-        <w:t>1</w:t>
-      </w:r>
-      <w:r>
-        <w:rPr>
-          <w:rFonts w:ascii="Times New Roman" w:hAnsi="Times New Roman" w:cs="Times New Roman"/>
-          <w:sz w:val="28"/>
-          <w:szCs w:val="28"/>
-        </w:rPr>
-        <w:t>9</w:t>
-      </w:r>
-      <w:r>
-        <w:rPr>
-          <w:rFonts w:ascii="Times New Roman" w:hAnsi="Times New Roman" w:cs="Times New Roman"/>
-          <w:sz w:val="28"/>
-          <w:szCs w:val="28"/>
-        </w:rPr>
-        <w:t>.</w:t>
+        <w:t>19.</w:t>
       </w:r>
     </w:p>
     <w:p>
@@ -17837,6 +16579,7 @@
       <w:r>
         <w:rPr>
           <w:rFonts w:ascii="Times New Roman" w:hAnsi="Times New Roman" w:cs="Times New Roman"/>
+          <w:noProof/>
           <w:sz w:val="28"/>
           <w:szCs w:val="28"/>
         </w:rPr>
@@ -17884,10 +16627,7 @@
         <w:ind w:left="720"/>
       </w:pPr>
       <w:r>
-        <w:t>Рисунок 1</w:t>
-      </w:r>
-      <w:r>
-        <w:t>9</w:t>
+        <w:t>Рисунок 19</w:t>
       </w:r>
       <w:r>
         <w:t>.</w:t>
@@ -17904,14 +16644,12 @@
       <w:r>
         <w:t xml:space="preserve"> и </w:t>
       </w:r>
-      <w:proofErr w:type="spellStart"/>
       <w:r>
         <w:rPr>
           <w:lang w:val="en-US"/>
         </w:rPr>
         <w:t>UpLift</w:t>
       </w:r>
-      <w:proofErr w:type="spellEnd"/>
       <w:r>
         <w:t xml:space="preserve"> </w:t>
       </w:r>
@@ -17965,11 +16703,9 @@
         <w:t>Сравнительные результаты</w:t>
       </w:r>
     </w:p>
-    <w:p/>
-    <w:p>
-      <w:pPr>
-        <w:spacing w:line="360" w:lineRule="auto"/>
-        <w:ind w:right="566" w:firstLine="709"/>
+    <w:p>
+      <w:pPr>
+        <w:ind w:right="707" w:firstLine="709"/>
         <w:jc w:val="both"/>
         <w:rPr>
           <w:rFonts w:ascii="Times New Roman" w:hAnsi="Times New Roman" w:cs="Times New Roman"/>
@@ -17977,11 +16713,80 @@
           <w:szCs w:val="28"/>
         </w:rPr>
       </w:pPr>
-    </w:p>
-    <w:p>
-      <w:pPr>
-        <w:spacing w:line="360" w:lineRule="auto"/>
-        <w:ind w:right="566" w:firstLine="709"/>
+      <w:r>
+        <w:rPr>
+          <w:rFonts w:ascii="Times New Roman" w:hAnsi="Times New Roman" w:cs="Times New Roman"/>
+          <w:sz w:val="28"/>
+          <w:szCs w:val="28"/>
+        </w:rPr>
+        <w:t>Проведя череду экспериментов, стоит посмотреть на все результаты разом и выделить лучшее решение – результаты на рисунке 20.</w:t>
+      </w:r>
+    </w:p>
+    <w:p>
+      <w:pPr>
+        <w:keepNext/>
+      </w:pPr>
+      <w:r>
+        <w:drawing>
+          <wp:inline distT="0" distB="0" distL="0" distR="0" wp14:anchorId="2A6518C9" wp14:editId="205BEF7E">
+            <wp:extent cx="6120130" cy="1164590"/>
+            <wp:effectExtent l="0" t="0" r="0" b="0"/>
+            <wp:docPr id="2090971293" name="Рисунок 1"/>
+            <wp:cNvGraphicFramePr>
+              <a:graphicFrameLocks xmlns:a="http://schemas.openxmlformats.org/drawingml/2006/main" noChangeAspect="1"/>
+            </wp:cNvGraphicFramePr>
+            <a:graphic xmlns:a="http://schemas.openxmlformats.org/drawingml/2006/main">
+              <a:graphicData uri="http://schemas.openxmlformats.org/drawingml/2006/picture">
+                <pic:pic xmlns:pic="http://schemas.openxmlformats.org/drawingml/2006/picture">
+                  <pic:nvPicPr>
+                    <pic:cNvPr id="2090971293" name=""/>
+                    <pic:cNvPicPr/>
+                  </pic:nvPicPr>
+                  <pic:blipFill>
+                    <a:blip r:embed="rId27"/>
+                    <a:stretch>
+                      <a:fillRect/>
+                    </a:stretch>
+                  </pic:blipFill>
+                  <pic:spPr>
+                    <a:xfrm>
+                      <a:off x="0" y="0"/>
+                      <a:ext cx="6120130" cy="1164590"/>
+                    </a:xfrm>
+                    <a:prstGeom prst="rect">
+                      <a:avLst/>
+                    </a:prstGeom>
+                  </pic:spPr>
+                </pic:pic>
+              </a:graphicData>
+            </a:graphic>
+          </wp:inline>
+        </w:drawing>
+      </w:r>
+    </w:p>
+    <w:p>
+      <w:pPr>
+        <w:pStyle w:val="af"/>
+        <w:jc w:val="center"/>
+      </w:pPr>
+      <w:r>
+        <w:t xml:space="preserve">Рисунок </w:t>
+      </w:r>
+      <w:fldSimple w:instr=" SEQ Рисунок \* ARABIC ">
+        <w:r>
+          <w:rPr>
+            <w:noProof/>
+          </w:rPr>
+          <w:t>2</w:t>
+        </w:r>
+      </w:fldSimple>
+      <w:r>
+        <w:t>0. Сравнительные результаты целевых показателей качества обучения</w:t>
+      </w:r>
+    </w:p>
+    <w:p>
+      <w:pPr>
+        <w:ind w:right="707" w:firstLine="709"/>
         <w:jc w:val="both"/>
         <w:rPr>
           <w:rFonts w:ascii="Times New Roman" w:hAnsi="Times New Roman" w:cs="Times New Roman"/>
@@ -17989,23 +16794,119 @@
           <w:szCs w:val="28"/>
         </w:rPr>
       </w:pPr>
-    </w:p>
-    <w:p>
-      <w:pPr>
-        <w:spacing w:line="360" w:lineRule="auto"/>
-        <w:ind w:right="566" w:firstLine="709"/>
+      <w:r>
+        <w:rPr>
+          <w:rFonts w:ascii="Times New Roman" w:hAnsi="Times New Roman" w:cs="Times New Roman"/>
+          <w:sz w:val="28"/>
+          <w:szCs w:val="28"/>
+        </w:rPr>
+        <w:t>Как можно заметить, по всем показателям лучшая модель для наших данных – это метод моделирования с помощью одной модели – стека из ансамблей моделей классификации под номером 6</w:t>
+      </w:r>
+      <w:r>
+        <w:rPr>
+          <w:rFonts w:ascii="Times New Roman" w:hAnsi="Times New Roman" w:cs="Times New Roman"/>
+          <w:sz w:val="28"/>
+          <w:szCs w:val="28"/>
+        </w:rPr>
+        <w:t>.</w:t>
+      </w:r>
+    </w:p>
+    <w:p>
+      <w:pPr>
+        <w:ind w:right="707" w:firstLine="709"/>
         <w:jc w:val="both"/>
         <w:rPr>
-          <w:rFonts w:ascii="Times New Roman" w:hAnsi="Times New Roman" w:cs="Times New Roman"/>
-          <w:sz w:val="28"/>
-          <w:szCs w:val="28"/>
-        </w:rPr>
-      </w:pPr>
-    </w:p>
-    <w:p>
-      <w:pPr>
-        <w:spacing w:line="360" w:lineRule="auto"/>
-        <w:ind w:right="566" w:firstLine="709"/>
+          <w:rFonts w:ascii="Times New Roman" w:eastAsiaTheme="minorEastAsia" w:hAnsi="Times New Roman" w:cs="Times New Roman"/>
+          <w:sz w:val="28"/>
+          <w:szCs w:val="28"/>
+        </w:rPr>
+      </w:pPr>
+      <w:r>
+        <w:rPr>
+          <w:rFonts w:ascii="Times New Roman" w:hAnsi="Times New Roman" w:cs="Times New Roman"/>
+          <w:sz w:val="28"/>
+          <w:szCs w:val="28"/>
+        </w:rPr>
+        <w:t xml:space="preserve">Далее найдем экономическую выгоду нашей модели с помощью показателя </w:t>
+      </w:r>
+      <m:oMath>
+        <m:r>
+          <w:rPr>
+            <w:rFonts w:ascii="Cambria Math" w:hAnsi="Cambria Math" w:cs="Times New Roman"/>
+            <w:sz w:val="28"/>
+            <w:szCs w:val="28"/>
+          </w:rPr>
+          <m:t>UpLif</m:t>
+        </m:r>
+        <m:sSub>
+          <m:sSubPr>
+            <m:ctrlPr>
+              <w:rPr>
+                <w:rFonts w:ascii="Cambria Math" w:hAnsi="Cambria Math" w:cs="Times New Roman"/>
+                <w:i/>
+                <w:sz w:val="28"/>
+                <w:szCs w:val="28"/>
+              </w:rPr>
+            </m:ctrlPr>
+          </m:sSubPr>
+          <m:e>
+            <m:r>
+              <w:rPr>
+                <w:rFonts w:ascii="Cambria Math" w:hAnsi="Cambria Math" w:cs="Times New Roman"/>
+                <w:sz w:val="28"/>
+                <w:szCs w:val="28"/>
+              </w:rPr>
+              <m:t>t</m:t>
+            </m:r>
+          </m:e>
+          <m:sub>
+            <m:r>
+              <w:rPr>
+                <w:rFonts w:ascii="Cambria Math" w:hAnsi="Cambria Math" w:cs="Times New Roman"/>
+                <w:sz w:val="28"/>
+                <w:szCs w:val="28"/>
+              </w:rPr>
+              <m:t>30%</m:t>
+            </m:r>
+          </m:sub>
+        </m:sSub>
+      </m:oMath>
+      <w:r>
+        <w:rPr>
+          <w:rFonts w:ascii="Times New Roman" w:eastAsiaTheme="minorEastAsia" w:hAnsi="Times New Roman" w:cs="Times New Roman"/>
+          <w:sz w:val="28"/>
+          <w:szCs w:val="28"/>
+        </w:rPr>
+        <w:t xml:space="preserve">, т.к. он отражает номинальный прирост доли клиентов с покупкой вы выборке реципиентов. Пусть в среднем, </w:t>
+      </w:r>
+      <w:r>
+        <w:rPr>
+          <w:rFonts w:ascii="Times New Roman" w:eastAsiaTheme="minorEastAsia" w:hAnsi="Times New Roman" w:cs="Times New Roman"/>
+          <w:sz w:val="28"/>
+          <w:szCs w:val="28"/>
+        </w:rPr>
+        <w:t>клиент,</w:t>
+      </w:r>
+      <w:r>
+        <w:rPr>
+          <w:rFonts w:ascii="Times New Roman" w:eastAsiaTheme="minorEastAsia" w:hAnsi="Times New Roman" w:cs="Times New Roman"/>
+          <w:sz w:val="28"/>
+          <w:szCs w:val="28"/>
+        </w:rPr>
+        <w:t xml:space="preserve"> совершивший покупку, принесет 2 500 руб. </w:t>
+      </w:r>
+      <w:r>
+        <w:rPr>
+          <w:rFonts w:ascii="Times New Roman" w:eastAsiaTheme="minorEastAsia" w:hAnsi="Times New Roman" w:cs="Times New Roman"/>
+          <w:sz w:val="28"/>
+          <w:szCs w:val="28"/>
+        </w:rPr>
+        <w:t xml:space="preserve">выручки. </w:t>
+      </w:r>
+    </w:p>
+    <w:p>
+      <w:pPr>
+        <w:ind w:right="707" w:firstLine="709"/>
         <w:jc w:val="both"/>
         <w:rPr>
           <w:rFonts w:ascii="Times New Roman" w:hAnsi="Times New Roman" w:cs="Times New Roman"/>
@@ -18013,11 +16914,50 @@
           <w:szCs w:val="28"/>
         </w:rPr>
       </w:pPr>
-    </w:p>
-    <w:p>
-      <w:pPr>
-        <w:spacing w:line="360" w:lineRule="auto"/>
-        <w:ind w:right="566" w:firstLine="709"/>
+      <w:r>
+        <w:rPr>
+          <w:rFonts w:ascii="Times New Roman" w:eastAsiaTheme="minorEastAsia" w:hAnsi="Times New Roman" w:cs="Times New Roman"/>
+          <w:sz w:val="28"/>
+          <w:szCs w:val="28"/>
+        </w:rPr>
+        <w:t xml:space="preserve">Изначально в нашем эксперименте участвовало </w:t>
+      </w:r>
+      <w:r>
+        <w:rPr>
+          <w:rFonts w:ascii="Times New Roman" w:hAnsi="Times New Roman" w:cs="Times New Roman"/>
+          <w:sz w:val="28"/>
+          <w:szCs w:val="28"/>
+        </w:rPr>
+        <w:t>473</w:t>
+      </w:r>
+      <w:r>
+        <w:rPr>
+          <w:rFonts w:ascii="Times New Roman" w:hAnsi="Times New Roman" w:cs="Times New Roman"/>
+          <w:sz w:val="28"/>
+          <w:szCs w:val="28"/>
+        </w:rPr>
+        <w:t> </w:t>
+      </w:r>
+      <w:r>
+        <w:rPr>
+          <w:rFonts w:ascii="Times New Roman" w:hAnsi="Times New Roman" w:cs="Times New Roman"/>
+          <w:sz w:val="28"/>
+          <w:szCs w:val="28"/>
+        </w:rPr>
+        <w:t>861</w:t>
+      </w:r>
+      <w:r>
+        <w:rPr>
+          <w:rFonts w:ascii="Times New Roman" w:hAnsi="Times New Roman" w:cs="Times New Roman"/>
+          <w:sz w:val="28"/>
+          <w:szCs w:val="28"/>
+        </w:rPr>
+        <w:t xml:space="preserve"> клиентов с отправкой СМС, что естественно не весь объем имеющейся базы и даже не 10% от нее. Тогда представим, что это 30% от имеющей базы для простоты интерпретации. </w:t>
+      </w:r>
+    </w:p>
+    <w:p>
+      <w:pPr>
+        <w:ind w:right="707" w:firstLine="709"/>
         <w:jc w:val="both"/>
         <w:rPr>
           <w:rFonts w:ascii="Times New Roman" w:hAnsi="Times New Roman" w:cs="Times New Roman"/>
@@ -18025,11 +16965,115 @@
           <w:szCs w:val="28"/>
         </w:rPr>
       </w:pPr>
-    </w:p>
-    <w:p>
-      <w:pPr>
-        <w:spacing w:line="360" w:lineRule="auto"/>
-        <w:ind w:right="566" w:firstLine="709"/>
+      <w:r>
+        <w:rPr>
+          <w:rFonts w:ascii="Times New Roman" w:hAnsi="Times New Roman" w:cs="Times New Roman"/>
+          <w:sz w:val="28"/>
+          <w:szCs w:val="28"/>
+        </w:rPr>
+        <w:t>Из этих 473 тыс. реципиентов, покупку совершило 34 тыс., т.е. вероятность покупки примерно 0.0718</w:t>
+      </w:r>
+      <w:r>
+        <w:rPr>
+          <w:rFonts w:ascii="Times New Roman" w:hAnsi="Times New Roman" w:cs="Times New Roman"/>
+          <w:sz w:val="28"/>
+          <w:szCs w:val="28"/>
+        </w:rPr>
+        <w:t xml:space="preserve"> вне зависимости от объема выборки (при ее уменьшении)</w:t>
+      </w:r>
+      <w:r>
+        <w:rPr>
+          <w:rFonts w:ascii="Times New Roman" w:hAnsi="Times New Roman" w:cs="Times New Roman"/>
+          <w:sz w:val="28"/>
+          <w:szCs w:val="28"/>
+        </w:rPr>
+        <w:t xml:space="preserve">. Наша наилучшая модель дает прирост в 0.0233. Тогда вероятность покупки с применением </w:t>
+      </w:r>
+      <w:r>
+        <w:rPr>
+          <w:rFonts w:ascii="Times New Roman" w:hAnsi="Times New Roman" w:cs="Times New Roman"/>
+          <w:sz w:val="28"/>
+          <w:szCs w:val="28"/>
+          <w:lang w:val="en-US"/>
+        </w:rPr>
+        <w:t>UpLift</w:t>
+      </w:r>
+      <w:r>
+        <w:rPr>
+          <w:rFonts w:ascii="Times New Roman" w:hAnsi="Times New Roman" w:cs="Times New Roman"/>
+          <w:sz w:val="28"/>
+          <w:szCs w:val="28"/>
+        </w:rPr>
+        <w:t xml:space="preserve"> </w:t>
+      </w:r>
+      <w:r>
+        <w:rPr>
+          <w:rFonts w:ascii="Times New Roman" w:hAnsi="Times New Roman" w:cs="Times New Roman"/>
+          <w:sz w:val="28"/>
+          <w:szCs w:val="28"/>
+        </w:rPr>
+        <w:t>модели составила бы 0.0951, далее найдем экономический прирост</w:t>
+      </w:r>
+      <w:r>
+        <w:rPr>
+          <w:rFonts w:ascii="Times New Roman" w:hAnsi="Times New Roman" w:cs="Times New Roman"/>
+          <w:sz w:val="28"/>
+          <w:szCs w:val="28"/>
+        </w:rPr>
+        <w:t xml:space="preserve">: 0.0233 * 473861 * 2500 = </w:t>
+      </w:r>
+      <w:r>
+        <w:rPr>
+          <w:rFonts w:ascii="Times New Roman" w:hAnsi="Times New Roman" w:cs="Times New Roman"/>
+          <w:sz w:val="28"/>
+          <w:szCs w:val="28"/>
+        </w:rPr>
+        <w:t>27</w:t>
+      </w:r>
+      <w:r>
+        <w:rPr>
+          <w:rFonts w:ascii="Times New Roman" w:hAnsi="Times New Roman" w:cs="Times New Roman"/>
+          <w:sz w:val="28"/>
+          <w:szCs w:val="28"/>
+        </w:rPr>
+        <w:t> </w:t>
+      </w:r>
+      <w:r>
+        <w:rPr>
+          <w:rFonts w:ascii="Times New Roman" w:hAnsi="Times New Roman" w:cs="Times New Roman"/>
+          <w:sz w:val="28"/>
+          <w:szCs w:val="28"/>
+        </w:rPr>
+        <w:t>602</w:t>
+      </w:r>
+      <w:r>
+        <w:rPr>
+          <w:rFonts w:ascii="Times New Roman" w:hAnsi="Times New Roman" w:cs="Times New Roman"/>
+          <w:sz w:val="28"/>
+          <w:szCs w:val="28"/>
+        </w:rPr>
+        <w:t> </w:t>
+      </w:r>
+      <w:r>
+        <w:rPr>
+          <w:rFonts w:ascii="Times New Roman" w:hAnsi="Times New Roman" w:cs="Times New Roman"/>
+          <w:sz w:val="28"/>
+          <w:szCs w:val="28"/>
+        </w:rPr>
+        <w:t>403</w:t>
+      </w:r>
+      <w:r>
+        <w:rPr>
+          <w:rFonts w:ascii="Times New Roman" w:hAnsi="Times New Roman" w:cs="Times New Roman"/>
+          <w:sz w:val="28"/>
+          <w:szCs w:val="28"/>
+        </w:rPr>
+        <w:t xml:space="preserve"> руб.</w:t>
+      </w:r>
+    </w:p>
+    <w:p>
+      <w:pPr>
+        <w:ind w:right="707" w:firstLine="709"/>
         <w:jc w:val="both"/>
         <w:rPr>
           <w:rFonts w:ascii="Times New Roman" w:hAnsi="Times New Roman" w:cs="Times New Roman"/>
@@ -18037,42 +17081,111 @@
           <w:szCs w:val="28"/>
         </w:rPr>
       </w:pPr>
-    </w:p>
-    <w:p>
-      <w:pPr>
-        <w:spacing w:line="360" w:lineRule="auto"/>
-        <w:ind w:right="566" w:firstLine="709"/>
-        <w:jc w:val="both"/>
-        <w:rPr>
-          <w:rFonts w:ascii="Times New Roman" w:hAnsi="Times New Roman" w:cs="Times New Roman"/>
-          <w:sz w:val="28"/>
-          <w:szCs w:val="28"/>
-        </w:rPr>
-      </w:pPr>
-    </w:p>
-    <w:p>
-      <w:pPr>
-        <w:spacing w:line="360" w:lineRule="auto"/>
-        <w:ind w:right="566" w:firstLine="709"/>
-        <w:jc w:val="both"/>
-        <w:rPr>
-          <w:rFonts w:ascii="Times New Roman" w:hAnsi="Times New Roman" w:cs="Times New Roman"/>
-          <w:sz w:val="28"/>
-          <w:szCs w:val="28"/>
-        </w:rPr>
-      </w:pPr>
-    </w:p>
-    <w:p>
-      <w:pPr>
-        <w:spacing w:line="360" w:lineRule="auto"/>
-        <w:ind w:right="566" w:firstLine="709"/>
-        <w:jc w:val="both"/>
-        <w:rPr>
-          <w:rFonts w:ascii="Times New Roman" w:hAnsi="Times New Roman" w:cs="Times New Roman"/>
-          <w:sz w:val="28"/>
-          <w:szCs w:val="28"/>
-        </w:rPr>
-      </w:pPr>
+      <w:r>
+        <w:rPr>
+          <w:rFonts w:ascii="Times New Roman" w:hAnsi="Times New Roman" w:cs="Times New Roman"/>
+          <w:sz w:val="28"/>
+          <w:szCs w:val="28"/>
+        </w:rPr>
+        <w:t>Таким образом, при сохранении</w:t>
+      </w:r>
+      <w:r>
+        <w:rPr>
+          <w:rFonts w:ascii="Times New Roman" w:hAnsi="Times New Roman" w:cs="Times New Roman"/>
+          <w:sz w:val="28"/>
+          <w:szCs w:val="28"/>
+        </w:rPr>
+        <w:t xml:space="preserve"> объема</w:t>
+      </w:r>
+      <w:r>
+        <w:rPr>
+          <w:rFonts w:ascii="Times New Roman" w:hAnsi="Times New Roman" w:cs="Times New Roman"/>
+          <w:sz w:val="28"/>
+          <w:szCs w:val="28"/>
+        </w:rPr>
+        <w:t xml:space="preserve"> расходов на отправку СМС, применение </w:t>
+      </w:r>
+      <w:r>
+        <w:rPr>
+          <w:rFonts w:ascii="Times New Roman" w:hAnsi="Times New Roman" w:cs="Times New Roman"/>
+          <w:sz w:val="28"/>
+          <w:szCs w:val="28"/>
+          <w:lang w:val="en-US"/>
+        </w:rPr>
+        <w:t>UpLift</w:t>
+      </w:r>
+      <w:r>
+        <w:rPr>
+          <w:rFonts w:ascii="Times New Roman" w:hAnsi="Times New Roman" w:cs="Times New Roman"/>
+          <w:sz w:val="28"/>
+          <w:szCs w:val="28"/>
+        </w:rPr>
+        <w:t xml:space="preserve"> </w:t>
+      </w:r>
+      <w:r>
+        <w:rPr>
+          <w:rFonts w:ascii="Times New Roman" w:hAnsi="Times New Roman" w:cs="Times New Roman"/>
+          <w:sz w:val="28"/>
+          <w:szCs w:val="28"/>
+        </w:rPr>
+        <w:t>моделирования в нашем случае принесет 27.6 млн руб. дополнительной выручки</w:t>
+      </w:r>
+      <w:r>
+        <w:rPr>
+          <w:rFonts w:ascii="Times New Roman" w:hAnsi="Times New Roman" w:cs="Times New Roman"/>
+          <w:sz w:val="28"/>
+          <w:szCs w:val="28"/>
+        </w:rPr>
+        <w:t xml:space="preserve"> при выборке в </w:t>
+      </w:r>
+      <w:r>
+        <w:rPr>
+          <w:rFonts w:ascii="Times New Roman" w:hAnsi="Times New Roman" w:cs="Times New Roman"/>
+          <w:sz w:val="28"/>
+          <w:szCs w:val="28"/>
+        </w:rPr>
+        <w:t>473</w:t>
+      </w:r>
+      <w:r>
+        <w:rPr>
+          <w:rFonts w:ascii="Times New Roman" w:hAnsi="Times New Roman" w:cs="Times New Roman"/>
+          <w:sz w:val="28"/>
+          <w:szCs w:val="28"/>
+        </w:rPr>
+        <w:t> </w:t>
+      </w:r>
+      <w:r>
+        <w:rPr>
+          <w:rFonts w:ascii="Times New Roman" w:hAnsi="Times New Roman" w:cs="Times New Roman"/>
+          <w:sz w:val="28"/>
+          <w:szCs w:val="28"/>
+        </w:rPr>
+        <w:t>861</w:t>
+      </w:r>
+      <w:r>
+        <w:rPr>
+          <w:rFonts w:ascii="Times New Roman" w:hAnsi="Times New Roman" w:cs="Times New Roman"/>
+          <w:sz w:val="28"/>
+          <w:szCs w:val="28"/>
+        </w:rPr>
+        <w:t xml:space="preserve"> </w:t>
+      </w:r>
+      <w:r>
+        <w:rPr>
+          <w:rFonts w:ascii="Times New Roman" w:hAnsi="Times New Roman" w:cs="Times New Roman"/>
+          <w:sz w:val="28"/>
+          <w:szCs w:val="28"/>
+        </w:rPr>
+        <w:t>реципиентов</w:t>
+      </w:r>
+      <w:r>
+        <w:rPr>
+          <w:rFonts w:ascii="Times New Roman" w:hAnsi="Times New Roman" w:cs="Times New Roman"/>
+          <w:sz w:val="28"/>
+          <w:szCs w:val="28"/>
+        </w:rPr>
+        <w:t>.</w:t>
+      </w:r>
     </w:p>
     <w:p>
       <w:pPr>
@@ -18133,6 +17246,7 @@
           <w:sz w:val="32"/>
           <w:szCs w:val="32"/>
         </w:rPr>
+        <w:lastRenderedPageBreak/>
         <w:t>Заключение</w:t>
       </w:r>
       <w:bookmarkEnd w:id="25"/>
@@ -18154,25 +17268,23 @@
           <w:sz w:val="28"/>
           <w:szCs w:val="28"/>
         </w:rPr>
-        <w:t xml:space="preserve">В данной работе были исследованы методы моделирования </w:t>
-      </w:r>
-      <w:proofErr w:type="spellStart"/>
-      <w:r>
-        <w:rPr>
-          <w:rFonts w:ascii="Times New Roman" w:hAnsi="Times New Roman" w:cs="Times New Roman"/>
-          <w:sz w:val="28"/>
-          <w:szCs w:val="28"/>
-        </w:rPr>
-        <w:t>UpLift</w:t>
-      </w:r>
-      <w:proofErr w:type="spellEnd"/>
-      <w:r>
-        <w:rPr>
-          <w:rFonts w:ascii="Times New Roman" w:hAnsi="Times New Roman" w:cs="Times New Roman"/>
-          <w:sz w:val="28"/>
-          <w:szCs w:val="28"/>
-        </w:rPr>
-        <w:t xml:space="preserve"> с помощью машинного обучения на исходных данных от X5 Retail Group, выложенных в открытый доступ.</w:t>
+        <w:t xml:space="preserve">В данной работе были исследованы методы моделирования UpLift с помощью машинного обучения на исходных данных </w:t>
+      </w:r>
+      <w:r>
+        <w:rPr>
+          <w:rFonts w:ascii="Times New Roman" w:hAnsi="Times New Roman" w:cs="Times New Roman"/>
+          <w:sz w:val="28"/>
+          <w:szCs w:val="28"/>
+        </w:rPr>
+        <w:t>ретейл компании в сфере косметики и парфюмерии</w:t>
+      </w:r>
+      <w:r>
+        <w:rPr>
+          <w:rFonts w:ascii="Times New Roman" w:hAnsi="Times New Roman" w:cs="Times New Roman"/>
+          <w:sz w:val="28"/>
+          <w:szCs w:val="28"/>
+        </w:rPr>
+        <w:t>.</w:t>
       </w:r>
     </w:p>
     <w:p>
@@ -18192,43 +17304,23 @@
           <w:sz w:val="28"/>
           <w:szCs w:val="28"/>
         </w:rPr>
-        <w:t xml:space="preserve">В работе были рассмотрены метрики оценивания качества прогноза </w:t>
-      </w:r>
-      <w:proofErr w:type="spellStart"/>
-      <w:r>
-        <w:rPr>
-          <w:rFonts w:ascii="Times New Roman" w:hAnsi="Times New Roman" w:cs="Times New Roman"/>
-          <w:sz w:val="28"/>
-          <w:szCs w:val="28"/>
-        </w:rPr>
-        <w:t>UpLift</w:t>
-      </w:r>
-      <w:proofErr w:type="spellEnd"/>
-      <w:r>
-        <w:rPr>
-          <w:rFonts w:ascii="Times New Roman" w:hAnsi="Times New Roman" w:cs="Times New Roman"/>
-          <w:sz w:val="28"/>
-          <w:szCs w:val="28"/>
-        </w:rPr>
-        <w:t xml:space="preserve"> при алгоритме с одной моделью, при алгоритме с двумя независимыми моделями и при работе с одной моделью после трансформации классов и перехода к задаче </w:t>
-      </w:r>
-      <w:proofErr w:type="spellStart"/>
-      <w:r>
-        <w:rPr>
-          <w:rFonts w:ascii="Times New Roman" w:hAnsi="Times New Roman" w:cs="Times New Roman"/>
-          <w:sz w:val="28"/>
-          <w:szCs w:val="28"/>
-        </w:rPr>
-        <w:t>регресии</w:t>
-      </w:r>
-      <w:proofErr w:type="spellEnd"/>
-      <w:r>
-        <w:rPr>
-          <w:rFonts w:ascii="Times New Roman" w:hAnsi="Times New Roman" w:cs="Times New Roman"/>
-          <w:sz w:val="28"/>
-          <w:szCs w:val="28"/>
-        </w:rPr>
-        <w:t>.</w:t>
+        <w:t xml:space="preserve">В работе были рассмотрены метрики оценивания качества прогноза UpLift при алгоритме с одной моделью, при алгоритме с двумя независимыми моделями и при работе с одной моделью после трансформации классов и перехода к задаче </w:t>
+      </w:r>
+      <w:r>
+        <w:rPr>
+          <w:rFonts w:ascii="Times New Roman" w:hAnsi="Times New Roman" w:cs="Times New Roman"/>
+          <w:sz w:val="28"/>
+          <w:szCs w:val="28"/>
+        </w:rPr>
+        <w:t xml:space="preserve">классификации и </w:t>
+      </w:r>
+      <w:r>
+        <w:rPr>
+          <w:rFonts w:ascii="Times New Roman" w:hAnsi="Times New Roman" w:cs="Times New Roman"/>
+          <w:sz w:val="28"/>
+          <w:szCs w:val="28"/>
+        </w:rPr>
+        <w:t>регресии.</w:t>
       </w:r>
     </w:p>
     <w:p>
@@ -18248,7 +17340,23 @@
           <w:sz w:val="28"/>
           <w:szCs w:val="28"/>
         </w:rPr>
-        <w:t>По итогам моделирования с данными обучающими признаками, лучшее качество имеет метод трансформации классов.</w:t>
+        <w:t xml:space="preserve">По итогам моделирования с данными обучающими признаками, </w:t>
+      </w:r>
+      <w:r>
+        <w:rPr>
+          <w:rFonts w:ascii="Times New Roman" w:hAnsi="Times New Roman" w:cs="Times New Roman"/>
+          <w:sz w:val="28"/>
+          <w:szCs w:val="28"/>
+        </w:rPr>
+        <w:t>это метод моделирования с помощью одной модели</w:t>
+      </w:r>
+      <w:r>
+        <w:rPr>
+          <w:rFonts w:ascii="Times New Roman" w:hAnsi="Times New Roman" w:cs="Times New Roman"/>
+          <w:sz w:val="28"/>
+          <w:szCs w:val="28"/>
+        </w:rPr>
+        <w:t>.</w:t>
       </w:r>
     </w:p>
     <w:p>
@@ -18268,80 +17376,23 @@
           <w:sz w:val="28"/>
           <w:szCs w:val="28"/>
         </w:rPr>
-        <w:lastRenderedPageBreak/>
-        <w:t xml:space="preserve">После определения метода было решено найти наилучшую структуру модели с помощью </w:t>
-      </w:r>
-      <w:proofErr w:type="spellStart"/>
-      <w:r>
-        <w:rPr>
-          <w:rFonts w:ascii="Times New Roman" w:hAnsi="Times New Roman" w:cs="Times New Roman"/>
-          <w:sz w:val="28"/>
-          <w:szCs w:val="28"/>
-        </w:rPr>
-        <w:t>AutoML</w:t>
-      </w:r>
-      <w:proofErr w:type="spellEnd"/>
-      <w:r>
-        <w:rPr>
-          <w:rFonts w:ascii="Times New Roman" w:hAnsi="Times New Roman" w:cs="Times New Roman"/>
-          <w:sz w:val="28"/>
-          <w:szCs w:val="28"/>
-        </w:rPr>
-        <w:t xml:space="preserve"> </w:t>
-      </w:r>
-      <w:proofErr w:type="spellStart"/>
-      <w:r>
-        <w:rPr>
-          <w:rFonts w:ascii="Times New Roman" w:hAnsi="Times New Roman" w:cs="Times New Roman"/>
-          <w:sz w:val="28"/>
-          <w:szCs w:val="28"/>
-        </w:rPr>
-        <w:t>конвейров</w:t>
-      </w:r>
-      <w:proofErr w:type="spellEnd"/>
-      <w:r>
-        <w:rPr>
-          <w:rFonts w:ascii="Times New Roman" w:hAnsi="Times New Roman" w:cs="Times New Roman"/>
-          <w:sz w:val="28"/>
-          <w:szCs w:val="28"/>
-        </w:rPr>
-        <w:t xml:space="preserve">. В результате чего выяснилось, что с данными признаками лучшей моделью является градиентный </w:t>
-      </w:r>
-      <w:proofErr w:type="spellStart"/>
-      <w:r>
-        <w:rPr>
-          <w:rFonts w:ascii="Times New Roman" w:hAnsi="Times New Roman" w:cs="Times New Roman"/>
-          <w:sz w:val="28"/>
-          <w:szCs w:val="28"/>
-        </w:rPr>
-        <w:t>бустинг</w:t>
-      </w:r>
-      <w:proofErr w:type="spellEnd"/>
-      <w:r>
-        <w:rPr>
-          <w:rFonts w:ascii="Times New Roman" w:hAnsi="Times New Roman" w:cs="Times New Roman"/>
-          <w:sz w:val="28"/>
-          <w:szCs w:val="28"/>
-        </w:rPr>
-        <w:t xml:space="preserve"> в библиотеке </w:t>
-      </w:r>
-      <w:proofErr w:type="spellStart"/>
-      <w:r>
-        <w:rPr>
-          <w:rFonts w:ascii="Times New Roman" w:hAnsi="Times New Roman" w:cs="Times New Roman"/>
-          <w:sz w:val="28"/>
-          <w:szCs w:val="28"/>
-        </w:rPr>
-        <w:t>CatBoost</w:t>
-      </w:r>
-      <w:proofErr w:type="spellEnd"/>
-      <w:r>
-        <w:rPr>
-          <w:rFonts w:ascii="Times New Roman" w:hAnsi="Times New Roman" w:cs="Times New Roman"/>
-          <w:sz w:val="28"/>
-          <w:szCs w:val="28"/>
-        </w:rPr>
-        <w:t xml:space="preserve"> от компании Яндекс.</w:t>
+        <w:t xml:space="preserve">После определения метода было решено найти наилучшую структуру модели с помощью AutoML конвейров. В результате чего выяснилось, что с данными признаками лучшей моделью является </w:t>
+      </w:r>
+      <w:r>
+        <w:rPr>
+          <w:rFonts w:ascii="Times New Roman" w:hAnsi="Times New Roman" w:cs="Times New Roman"/>
+          <w:sz w:val="28"/>
+          <w:szCs w:val="28"/>
+        </w:rPr>
+        <w:t>стека из ансамблей моделей классификации</w:t>
+      </w:r>
+      <w:r>
+        <w:rPr>
+          <w:rFonts w:ascii="Times New Roman" w:hAnsi="Times New Roman" w:cs="Times New Roman"/>
+          <w:sz w:val="28"/>
+          <w:szCs w:val="28"/>
+        </w:rPr>
+        <w:t>.</w:t>
       </w:r>
     </w:p>
     <w:p>
@@ -18361,7 +17412,39 @@
           <w:sz w:val="28"/>
           <w:szCs w:val="28"/>
         </w:rPr>
-        <w:t xml:space="preserve">Причем, данная модель </w:t>
+        <w:t xml:space="preserve">Причем, </w:t>
+      </w:r>
+      <w:r>
+        <w:rPr>
+          <w:rFonts w:ascii="Times New Roman" w:hAnsi="Times New Roman" w:cs="Times New Roman"/>
+          <w:sz w:val="28"/>
+          <w:szCs w:val="28"/>
+        </w:rPr>
+        <w:t xml:space="preserve">при использовании стека в методе с одной моделью, </w:t>
+      </w:r>
+      <w:r>
+        <w:rPr>
+          <w:rFonts w:ascii="Times New Roman" w:hAnsi="Times New Roman" w:cs="Times New Roman"/>
+          <w:sz w:val="28"/>
+          <w:szCs w:val="28"/>
+        </w:rPr>
+        <w:t>дан</w:t>
+      </w:r>
+      <w:r>
+        <w:rPr>
+          <w:rFonts w:ascii="Times New Roman" w:hAnsi="Times New Roman" w:cs="Times New Roman"/>
+          <w:sz w:val="28"/>
+          <w:szCs w:val="28"/>
+        </w:rPr>
+        <w:t>ный алгоритм</w:t>
+      </w:r>
+      <w:r>
+        <w:rPr>
+          <w:rFonts w:ascii="Times New Roman" w:hAnsi="Times New Roman" w:cs="Times New Roman"/>
+          <w:sz w:val="28"/>
+          <w:szCs w:val="28"/>
+        </w:rPr>
+        <w:t xml:space="preserve"> </w:t>
       </w:r>
       <w:r>
         <w:rPr>
@@ -18584,6 +17667,7 @@
           <w:bCs/>
           <w:color w:val="auto"/>
         </w:rPr>
+        <w:lastRenderedPageBreak/>
         <w:t>СПИСОК ИСПОЛЬЗОВАННЫХ ИСТОЧНИКОВ</w:t>
       </w:r>
       <w:bookmarkEnd w:id="0"/>
@@ -18617,7 +17701,7 @@
               <w:sz w:val="28"/>
               <w:szCs w:val="28"/>
             </w:rPr>
-            <w:t>1.</w:t>
+            <w:t>1</w:t>
           </w:r>
           <w:r>
             <w:rPr>
@@ -18625,52 +17709,7 @@
               <w:sz w:val="28"/>
               <w:szCs w:val="28"/>
             </w:rPr>
-            <w:t xml:space="preserve"> Источник данных </w:t>
-          </w:r>
-          <w:r>
-            <w:rPr>
-              <w:rFonts w:ascii="Times New Roman" w:eastAsiaTheme="minorEastAsia" w:hAnsi="Times New Roman" w:cs="Times New Roman"/>
-              <w:sz w:val="28"/>
-              <w:szCs w:val="28"/>
-            </w:rPr>
-            <w:t>//</w:t>
-          </w:r>
-          <w:hyperlink r:id="rId27" w:history="1">
-            <w:r>
-              <w:rPr>
-                <w:rStyle w:val="a7"/>
-                <w:rFonts w:ascii="Times New Roman" w:eastAsiaTheme="minorEastAsia" w:hAnsi="Times New Roman" w:cs="Times New Roman"/>
-                <w:sz w:val="28"/>
-                <w:szCs w:val="28"/>
-              </w:rPr>
-              <w:t xml:space="preserve"> </w:t>
-            </w:r>
-            <w:r>
-              <w:rPr>
-                <w:rStyle w:val="a7"/>
-                <w:rFonts w:ascii="Times New Roman" w:hAnsi="Times New Roman" w:cs="Times New Roman"/>
-                <w:sz w:val="28"/>
-                <w:szCs w:val="28"/>
-              </w:rPr>
-              <w:t>https://ods.ai/competitions/x5-retailhero-uplift-modeling</w:t>
-            </w:r>
-          </w:hyperlink>
-        </w:p>
-        <w:p>
-          <w:pPr>
-            <w:rPr>
-              <w:rFonts w:ascii="Times New Roman" w:eastAsiaTheme="minorEastAsia" w:hAnsi="Times New Roman" w:cs="Times New Roman"/>
-              <w:sz w:val="28"/>
-              <w:szCs w:val="28"/>
-            </w:rPr>
-          </w:pPr>
-          <w:r>
-            <w:rPr>
-              <w:rFonts w:ascii="Times New Roman" w:eastAsiaTheme="minorEastAsia" w:hAnsi="Times New Roman" w:cs="Times New Roman"/>
-              <w:sz w:val="28"/>
-              <w:szCs w:val="28"/>
-            </w:rPr>
-            <w:t>2.</w:t>
+            <w:t>.</w:t>
           </w:r>
           <w:r>
             <w:rPr>
@@ -18736,7 +17775,6 @@
               </w:rPr>
               <w:t>.</w:t>
             </w:r>
-            <w:proofErr w:type="spellStart"/>
             <w:r>
               <w:rPr>
                 <w:rStyle w:val="a7"/>
@@ -18747,7 +17785,6 @@
               </w:rPr>
               <w:t>moengage</w:t>
             </w:r>
-            <w:proofErr w:type="spellEnd"/>
             <w:r>
               <w:rPr>
                 <w:rStyle w:val="a7"/>
@@ -18795,7 +17832,6 @@
               </w:rPr>
               <w:t>/</w:t>
             </w:r>
-            <w:proofErr w:type="spellStart"/>
             <w:r>
               <w:rPr>
                 <w:rStyle w:val="a7"/>
@@ -18806,7 +17842,6 @@
               </w:rPr>
               <w:t>rfm</w:t>
             </w:r>
-            <w:proofErr w:type="spellEnd"/>
             <w:r>
               <w:rPr>
                 <w:rStyle w:val="a7"/>
@@ -18854,7 +17889,6 @@
               </w:rPr>
               <w:t>-</w:t>
             </w:r>
-            <w:proofErr w:type="spellStart"/>
             <w:r>
               <w:rPr>
                 <w:rStyle w:val="a7"/>
@@ -18865,7 +17899,6 @@
               </w:rPr>
               <w:t>rfm</w:t>
             </w:r>
-            <w:proofErr w:type="spellEnd"/>
             <w:r>
               <w:rPr>
                 <w:rStyle w:val="a7"/>

</xml_diff>